<commit_message>
Retornando docx e csv para o Plenário
</commit_message>
<xml_diff>
--- a/Votação 1Plenário 16_05_2023.docx
+++ b/Votação 1Plenário 16_05_2023.docx
@@ -33,6 +33,7 @@
     </w:p>
     <w:tbl>
       <w:tblPr>
+        <w:tblStyle w:val="TableGrid"/>
         <w:tblW w:type="auto" w:w="0"/>
         <w:tblLook w:firstColumn="1" w:firstRow="1" w:lastColumn="0" w:lastRow="0" w:noHBand="0" w:noVBand="1" w:val="04A0"/>
       </w:tblPr>
@@ -70,6 +71,7 @@
     </w:p>
     <w:tbl>
       <w:tblPr>
+        <w:tblStyle w:val="TableGrid"/>
         <w:tblW w:type="auto" w:w="0"/>
         <w:tblLook w:firstColumn="1" w:firstRow="1" w:lastColumn="0" w:lastRow="0" w:noHBand="0" w:noVBand="1" w:val="04A0"/>
       </w:tblPr>
@@ -84,6 +86,237 @@
           <w:p>
             <w:r>
               <w:t>Votos</w:t>
+            </w:r>
+          </w:p>
+        </w:tc>
+      </w:tr>
+    </w:tbl>
+    <w:tbl>
+      <w:tblPr>
+        <w:tblStyle w:val="TableGrid"/>
+        <w:tblW w:type="auto" w:w="0"/>
+        <w:tblLook w:firstColumn="1" w:firstRow="1" w:lastColumn="0" w:lastRow="0" w:noHBand="0" w:noVBand="1" w:val="04A0"/>
+      </w:tblPr>
+      <w:tblGrid>
+        <w:gridCol w:w="4320"/>
+        <w:gridCol w:w="4320"/>
+      </w:tblGrid>
+      <w:tr>
+        <w:tc>
+          <w:tcPr>
+            <w:tcW w:type="dxa" w:w="4320"/>
+          </w:tcPr>
+          <w:p>
+            <w:r>
+              <w:t>Votos Sim</w:t>
+            </w:r>
+          </w:p>
+        </w:tc>
+        <w:tc>
+          <w:tcPr>
+            <w:tcW w:type="dxa" w:w="4320"/>
+          </w:tcPr>
+          <w:p>
+            <w:r>
+              <w:t>67</w:t>
+            </w:r>
+          </w:p>
+        </w:tc>
+      </w:tr>
+    </w:tbl>
+    <w:tbl>
+      <w:tblPr>
+        <w:tblStyle w:val="TableGrid"/>
+        <w:tblW w:type="auto" w:w="0"/>
+        <w:tblLook w:firstColumn="1" w:firstRow="1" w:lastColumn="0" w:lastRow="0" w:noHBand="0" w:noVBand="1" w:val="04A0"/>
+      </w:tblPr>
+      <w:tblGrid>
+        <w:gridCol w:w="4320"/>
+        <w:gridCol w:w="4320"/>
+      </w:tblGrid>
+      <w:tr>
+        <w:tc>
+          <w:tcPr>
+            <w:tcW w:type="dxa" w:w="4320"/>
+          </w:tcPr>
+          <w:p>
+            <w:r>
+              <w:t>Votos Não</w:t>
+            </w:r>
+          </w:p>
+        </w:tc>
+        <w:tc>
+          <w:tcPr>
+            <w:tcW w:type="dxa" w:w="4320"/>
+          </w:tcPr>
+          <w:p>
+            <w:r>
+              <w:t>0</w:t>
+            </w:r>
+          </w:p>
+        </w:tc>
+      </w:tr>
+    </w:tbl>
+    <w:tbl>
+      <w:tblPr>
+        <w:tblStyle w:val="TableGrid"/>
+        <w:tblW w:type="auto" w:w="0"/>
+        <w:tblLook w:firstColumn="1" w:firstRow="1" w:lastColumn="0" w:lastRow="0" w:noHBand="0" w:noVBand="1" w:val="04A0"/>
+      </w:tblPr>
+      <w:tblGrid>
+        <w:gridCol w:w="4320"/>
+        <w:gridCol w:w="4320"/>
+      </w:tblGrid>
+      <w:tr>
+        <w:tc>
+          <w:tcPr>
+            <w:tcW w:type="dxa" w:w="4320"/>
+          </w:tcPr>
+          <w:p>
+            <w:r>
+              <w:t>Abstenção</w:t>
+            </w:r>
+          </w:p>
+        </w:tc>
+        <w:tc>
+          <w:tcPr>
+            <w:tcW w:type="dxa" w:w="4320"/>
+          </w:tcPr>
+          <w:p>
+            <w:r>
+              <w:t>0</w:t>
+            </w:r>
+          </w:p>
+        </w:tc>
+      </w:tr>
+    </w:tbl>
+    <w:tbl>
+      <w:tblPr>
+        <w:tblStyle w:val="TableGrid"/>
+        <w:tblW w:type="auto" w:w="0"/>
+        <w:tblLook w:firstColumn="1" w:firstRow="1" w:lastColumn="0" w:lastRow="0" w:noHBand="0" w:noVBand="1" w:val="04A0"/>
+      </w:tblPr>
+      <w:tblGrid>
+        <w:gridCol w:w="4320"/>
+        <w:gridCol w:w="4320"/>
+      </w:tblGrid>
+      <w:tr>
+        <w:tc>
+          <w:tcPr>
+            <w:tcW w:type="dxa" w:w="4320"/>
+          </w:tcPr>
+          <w:p>
+            <w:r>
+              <w:t>Votos do Presidente</w:t>
+            </w:r>
+          </w:p>
+        </w:tc>
+        <w:tc>
+          <w:tcPr>
+            <w:tcW w:type="dxa" w:w="4320"/>
+          </w:tcPr>
+          <w:p>
+            <w:r>
+              <w:t>1</w:t>
+            </w:r>
+          </w:p>
+        </w:tc>
+      </w:tr>
+    </w:tbl>
+    <w:tbl>
+      <w:tblPr>
+        <w:tblStyle w:val="TableGrid"/>
+        <w:tblW w:type="auto" w:w="0"/>
+        <w:tblLook w:firstColumn="1" w:firstRow="1" w:lastColumn="0" w:lastRow="0" w:noHBand="0" w:noVBand="1" w:val="04A0"/>
+      </w:tblPr>
+      <w:tblGrid>
+        <w:gridCol w:w="4320"/>
+        <w:gridCol w:w="4320"/>
+      </w:tblGrid>
+      <w:tr>
+        <w:tc>
+          <w:tcPr>
+            <w:tcW w:type="dxa" w:w="4320"/>
+          </w:tcPr>
+          <w:p>
+            <w:r>
+              <w:t>Não Compareceu</w:t>
+            </w:r>
+          </w:p>
+        </w:tc>
+        <w:tc>
+          <w:tcPr>
+            <w:tcW w:type="dxa" w:w="4320"/>
+          </w:tcPr>
+          <w:p>
+            <w:r>
+              <w:t>0</w:t>
+            </w:r>
+          </w:p>
+        </w:tc>
+      </w:tr>
+    </w:tbl>
+    <w:tbl>
+      <w:tblPr>
+        <w:tblStyle w:val="TableGrid"/>
+        <w:tblW w:type="auto" w:w="0"/>
+        <w:tblLook w:firstColumn="1" w:firstRow="1" w:lastColumn="0" w:lastRow="0" w:noHBand="0" w:noVBand="1" w:val="04A0"/>
+      </w:tblPr>
+      <w:tblGrid>
+        <w:gridCol w:w="4320"/>
+        <w:gridCol w:w="4320"/>
+      </w:tblGrid>
+      <w:tr>
+        <w:tc>
+          <w:tcPr>
+            <w:tcW w:type="dxa" w:w="4320"/>
+          </w:tcPr>
+          <w:p>
+            <w:r>
+              <w:t>PNRV</w:t>
+            </w:r>
+          </w:p>
+        </w:tc>
+        <w:tc>
+          <w:tcPr>
+            <w:tcW w:type="dxa" w:w="4320"/>
+          </w:tcPr>
+          <w:p>
+            <w:r>
+              <w:t>4</w:t>
+            </w:r>
+          </w:p>
+        </w:tc>
+      </w:tr>
+    </w:tbl>
+    <w:tbl>
+      <w:tblPr>
+        <w:tblStyle w:val="TableGrid"/>
+        <w:tblW w:type="auto" w:w="0"/>
+        <w:tblLook w:firstColumn="1" w:firstRow="1" w:lastColumn="0" w:lastRow="0" w:noHBand="0" w:noVBand="1" w:val="04A0"/>
+      </w:tblPr>
+      <w:tblGrid>
+        <w:gridCol w:w="4320"/>
+        <w:gridCol w:w="4320"/>
+      </w:tblGrid>
+      <w:tr>
+        <w:tc>
+          <w:tcPr>
+            <w:tcW w:type="dxa" w:w="4320"/>
+          </w:tcPr>
+          <w:p>
+            <w:r>
+              <w:t>Total</w:t>
+            </w:r>
+          </w:p>
+        </w:tc>
+        <w:tc>
+          <w:tcPr>
+            <w:tcW w:type="dxa" w:w="4320"/>
+          </w:tcPr>
+          <w:p>
+            <w:r>
+              <w:t>72</w:t>
             </w:r>
           </w:p>
         </w:tc>
@@ -96,6 +329,7 @@
     </w:p>
     <w:tbl>
       <w:tblPr>
+        <w:tblStyle w:val="TableGrid"/>
         <w:tblW w:type="auto" w:w="0"/>
         <w:tblLook w:firstColumn="1" w:firstRow="1" w:lastColumn="0" w:lastRow="0" w:noHBand="0" w:noVBand="1" w:val="04A0"/>
       </w:tblPr>
@@ -110,7 +344,7 @@
           </w:tcPr>
           <w:p>
             <w:r>
-              <w:t>Votos Sim</w:t>
+              <w:t>Resultado</w:t>
             </w:r>
           </w:p>
         </w:tc>
@@ -120,7 +354,7 @@
           </w:tcPr>
           <w:p>
             <w:r>
-              <w:t>67</w:t>
+              <w:t>Aprovada</w:t>
             </w:r>
           </w:p>
         </w:tc>
@@ -128,6 +362,7 @@
     </w:tbl>
     <w:tbl>
       <w:tblPr>
+        <w:tblStyle w:val="TableGrid"/>
         <w:tblW w:type="auto" w:w="0"/>
         <w:tblLook w:firstColumn="1" w:firstRow="1" w:lastColumn="0" w:lastRow="0" w:noHBand="0" w:noVBand="1" w:val="04A0"/>
       </w:tblPr>
@@ -142,7 +377,7 @@
           </w:tcPr>
           <w:p>
             <w:r>
-              <w:t>Votos Não</w:t>
+              <w:t>Orientação do Governo</w:t>
             </w:r>
           </w:p>
         </w:tc>
@@ -152,7 +387,4522 @@
           </w:tcPr>
           <w:p>
             <w:r>
-              <w:t>0</w:t>
+              <w:t>SIM</w:t>
+            </w:r>
+          </w:p>
+        </w:tc>
+      </w:tr>
+    </w:tbl>
+    <w:p>
+      <w:r>
+        <w:br/>
+      </w:r>
+    </w:p>
+    <w:tbl>
+      <w:tblPr>
+        <w:tblStyle w:val="TableGrid"/>
+        <w:tblW w:type="auto" w:w="0"/>
+        <w:tblLook w:firstColumn="1" w:firstRow="1" w:lastColumn="0" w:lastRow="0" w:noHBand="0" w:noVBand="1" w:val="04A0"/>
+      </w:tblPr>
+      <w:tblGrid>
+        <w:gridCol w:w="2160"/>
+        <w:gridCol w:w="2160"/>
+        <w:gridCol w:w="2160"/>
+        <w:gridCol w:w="2160"/>
+      </w:tblGrid>
+      <w:tr>
+        <w:tc>
+          <w:tcPr>
+            <w:tcW w:type="dxa" w:w="2160"/>
+          </w:tcPr>
+          <w:p>
+            <w:r>
+              <w:t>Parlamentar</w:t>
+            </w:r>
+          </w:p>
+        </w:tc>
+        <w:tc>
+          <w:tcPr>
+            <w:tcW w:type="dxa" w:w="2160"/>
+          </w:tcPr>
+          <w:p>
+            <w:r>
+              <w:t>Partido</w:t>
+            </w:r>
+          </w:p>
+        </w:tc>
+        <w:tc>
+          <w:tcPr>
+            <w:tcW w:type="dxa" w:w="2160"/>
+          </w:tcPr>
+          <w:p>
+            <w:r>
+              <w:t>UF</w:t>
+            </w:r>
+          </w:p>
+        </w:tc>
+        <w:tc>
+          <w:tcPr>
+            <w:tcW w:type="dxa" w:w="2160"/>
+          </w:tcPr>
+          <w:p>
+            <w:r>
+              <w:t>Voto</w:t>
+            </w:r>
+          </w:p>
+        </w:tc>
+      </w:tr>
+    </w:tbl>
+    <w:tbl>
+      <w:tblPr>
+        <w:tblStyle w:val="TableGrid"/>
+        <w:tblW w:type="auto" w:w="0"/>
+        <w:tblLook w:firstColumn="1" w:firstRow="1" w:lastColumn="0" w:lastRow="0" w:noHBand="0" w:noVBand="1" w:val="04A0"/>
+      </w:tblPr>
+      <w:tblGrid>
+        <w:gridCol w:w="2160"/>
+        <w:gridCol w:w="2160"/>
+        <w:gridCol w:w="2160"/>
+        <w:gridCol w:w="2160"/>
+      </w:tblGrid>
+      <w:tr>
+        <w:tc>
+          <w:tcPr>
+            <w:tcW w:type="dxa" w:w="2160"/>
+          </w:tcPr>
+          <w:p>
+            <w:r>
+              <w:t>Esperidião Amin</w:t>
+            </w:r>
+          </w:p>
+        </w:tc>
+        <w:tc>
+          <w:tcPr>
+            <w:tcW w:type="dxa" w:w="2160"/>
+          </w:tcPr>
+          <w:p>
+            <w:r>
+              <w:t>PP</w:t>
+            </w:r>
+          </w:p>
+        </w:tc>
+        <w:tc>
+          <w:tcPr>
+            <w:tcW w:type="dxa" w:w="2160"/>
+          </w:tcPr>
+          <w:p>
+            <w:r>
+              <w:t>SC</w:t>
+            </w:r>
+          </w:p>
+        </w:tc>
+        <w:tc>
+          <w:tcPr>
+            <w:tcW w:type="dxa" w:w="2160"/>
+          </w:tcPr>
+          <w:p>
+            <w:r>
+              <w:t>Sim</w:t>
+            </w:r>
+          </w:p>
+        </w:tc>
+      </w:tr>
+    </w:tbl>
+    <w:tbl>
+      <w:tblPr>
+        <w:tblStyle w:val="TableGrid"/>
+        <w:tblW w:type="auto" w:w="0"/>
+        <w:tblLook w:firstColumn="1" w:firstRow="1" w:lastColumn="0" w:lastRow="0" w:noHBand="0" w:noVBand="1" w:val="04A0"/>
+      </w:tblPr>
+      <w:tblGrid>
+        <w:gridCol w:w="2160"/>
+        <w:gridCol w:w="2160"/>
+        <w:gridCol w:w="2160"/>
+        <w:gridCol w:w="2160"/>
+      </w:tblGrid>
+      <w:tr>
+        <w:tc>
+          <w:tcPr>
+            <w:tcW w:type="dxa" w:w="2160"/>
+          </w:tcPr>
+          <w:p>
+            <w:r>
+              <w:t>Jader Barbalho</w:t>
+            </w:r>
+          </w:p>
+        </w:tc>
+        <w:tc>
+          <w:tcPr>
+            <w:tcW w:type="dxa" w:w="2160"/>
+          </w:tcPr>
+          <w:p>
+            <w:r>
+              <w:t>MDB</w:t>
+            </w:r>
+          </w:p>
+        </w:tc>
+        <w:tc>
+          <w:tcPr>
+            <w:tcW w:type="dxa" w:w="2160"/>
+          </w:tcPr>
+          <w:p>
+            <w:r>
+              <w:t>PA</w:t>
+            </w:r>
+          </w:p>
+        </w:tc>
+        <w:tc>
+          <w:tcPr>
+            <w:tcW w:type="dxa" w:w="2160"/>
+          </w:tcPr>
+          <w:p>
+            <w:r>
+              <w:t>AP</w:t>
+            </w:r>
+          </w:p>
+        </w:tc>
+      </w:tr>
+    </w:tbl>
+    <w:tbl>
+      <w:tblPr>
+        <w:tblStyle w:val="TableGrid"/>
+        <w:tblW w:type="auto" w:w="0"/>
+        <w:tblLook w:firstColumn="1" w:firstRow="1" w:lastColumn="0" w:lastRow="0" w:noHBand="0" w:noVBand="1" w:val="04A0"/>
+      </w:tblPr>
+      <w:tblGrid>
+        <w:gridCol w:w="2160"/>
+        <w:gridCol w:w="2160"/>
+        <w:gridCol w:w="2160"/>
+        <w:gridCol w:w="2160"/>
+      </w:tblGrid>
+      <w:tr>
+        <w:tc>
+          <w:tcPr>
+            <w:tcW w:type="dxa" w:w="2160"/>
+          </w:tcPr>
+          <w:p>
+            <w:r>
+              <w:t>Renan Calheiros</w:t>
+            </w:r>
+          </w:p>
+        </w:tc>
+        <w:tc>
+          <w:tcPr>
+            <w:tcW w:type="dxa" w:w="2160"/>
+          </w:tcPr>
+          <w:p>
+            <w:r>
+              <w:t>MDB</w:t>
+            </w:r>
+          </w:p>
+        </w:tc>
+        <w:tc>
+          <w:tcPr>
+            <w:tcW w:type="dxa" w:w="2160"/>
+          </w:tcPr>
+          <w:p>
+            <w:r>
+              <w:t>AL</w:t>
+            </w:r>
+          </w:p>
+        </w:tc>
+        <w:tc>
+          <w:tcPr>
+            <w:tcW w:type="dxa" w:w="2160"/>
+          </w:tcPr>
+          <w:p>
+            <w:r>
+              <w:t>Sim</w:t>
+            </w:r>
+          </w:p>
+        </w:tc>
+      </w:tr>
+    </w:tbl>
+    <w:tbl>
+      <w:tblPr>
+        <w:tblStyle w:val="TableGrid"/>
+        <w:tblW w:type="auto" w:w="0"/>
+        <w:tblLook w:firstColumn="1" w:firstRow="1" w:lastColumn="0" w:lastRow="0" w:noHBand="0" w:noVBand="1" w:val="04A0"/>
+      </w:tblPr>
+      <w:tblGrid>
+        <w:gridCol w:w="2160"/>
+        <w:gridCol w:w="2160"/>
+        <w:gridCol w:w="2160"/>
+        <w:gridCol w:w="2160"/>
+      </w:tblGrid>
+      <w:tr>
+        <w:tc>
+          <w:tcPr>
+            <w:tcW w:type="dxa" w:w="2160"/>
+          </w:tcPr>
+          <w:p>
+            <w:r>
+              <w:t>Marcio Bittar</w:t>
+            </w:r>
+          </w:p>
+        </w:tc>
+        <w:tc>
+          <w:tcPr>
+            <w:tcW w:type="dxa" w:w="2160"/>
+          </w:tcPr>
+          <w:p>
+            <w:r>
+              <w:t>UNIÃO</w:t>
+            </w:r>
+          </w:p>
+        </w:tc>
+        <w:tc>
+          <w:tcPr>
+            <w:tcW w:type="dxa" w:w="2160"/>
+          </w:tcPr>
+          <w:p>
+            <w:r>
+              <w:t>AC</w:t>
+            </w:r>
+          </w:p>
+        </w:tc>
+        <w:tc>
+          <w:tcPr>
+            <w:tcW w:type="dxa" w:w="2160"/>
+          </w:tcPr>
+          <w:p>
+            <w:r>
+              <w:t>P-NRV</w:t>
+            </w:r>
+          </w:p>
+        </w:tc>
+      </w:tr>
+    </w:tbl>
+    <w:tbl>
+      <w:tblPr>
+        <w:tblStyle w:val="TableGrid"/>
+        <w:tblW w:type="auto" w:w="0"/>
+        <w:tblLook w:firstColumn="1" w:firstRow="1" w:lastColumn="0" w:lastRow="0" w:noHBand="0" w:noVBand="1" w:val="04A0"/>
+      </w:tblPr>
+      <w:tblGrid>
+        <w:gridCol w:w="2160"/>
+        <w:gridCol w:w="2160"/>
+        <w:gridCol w:w="2160"/>
+        <w:gridCol w:w="2160"/>
+      </w:tblGrid>
+      <w:tr>
+        <w:tc>
+          <w:tcPr>
+            <w:tcW w:type="dxa" w:w="2160"/>
+          </w:tcPr>
+          <w:p>
+            <w:r>
+              <w:t>Flávio Arns</w:t>
+            </w:r>
+          </w:p>
+        </w:tc>
+        <w:tc>
+          <w:tcPr>
+            <w:tcW w:type="dxa" w:w="2160"/>
+          </w:tcPr>
+          <w:p>
+            <w:r>
+              <w:t>PSB</w:t>
+            </w:r>
+          </w:p>
+        </w:tc>
+        <w:tc>
+          <w:tcPr>
+            <w:tcW w:type="dxa" w:w="2160"/>
+          </w:tcPr>
+          <w:p>
+            <w:r>
+              <w:t>PR</w:t>
+            </w:r>
+          </w:p>
+        </w:tc>
+        <w:tc>
+          <w:tcPr>
+            <w:tcW w:type="dxa" w:w="2160"/>
+          </w:tcPr>
+          <w:p>
+            <w:r>
+              <w:t>Sim</w:t>
+            </w:r>
+          </w:p>
+        </w:tc>
+      </w:tr>
+    </w:tbl>
+    <w:tbl>
+      <w:tblPr>
+        <w:tblStyle w:val="TableGrid"/>
+        <w:tblW w:type="auto" w:w="0"/>
+        <w:tblLook w:firstColumn="1" w:firstRow="1" w:lastColumn="0" w:lastRow="0" w:noHBand="0" w:noVBand="1" w:val="04A0"/>
+      </w:tblPr>
+      <w:tblGrid>
+        <w:gridCol w:w="2160"/>
+        <w:gridCol w:w="2160"/>
+        <w:gridCol w:w="2160"/>
+        <w:gridCol w:w="2160"/>
+      </w:tblGrid>
+      <w:tr>
+        <w:tc>
+          <w:tcPr>
+            <w:tcW w:type="dxa" w:w="2160"/>
+          </w:tcPr>
+          <w:p>
+            <w:r>
+              <w:t>Chico Rodrigues</w:t>
+            </w:r>
+          </w:p>
+        </w:tc>
+        <w:tc>
+          <w:tcPr>
+            <w:tcW w:type="dxa" w:w="2160"/>
+          </w:tcPr>
+          <w:p>
+            <w:r>
+              <w:t>PSB</w:t>
+            </w:r>
+          </w:p>
+        </w:tc>
+        <w:tc>
+          <w:tcPr>
+            <w:tcW w:type="dxa" w:w="2160"/>
+          </w:tcPr>
+          <w:p>
+            <w:r>
+              <w:t>RR</w:t>
+            </w:r>
+          </w:p>
+        </w:tc>
+        <w:tc>
+          <w:tcPr>
+            <w:tcW w:type="dxa" w:w="2160"/>
+          </w:tcPr>
+          <w:p>
+            <w:r>
+              <w:t>Sim</w:t>
+            </w:r>
+          </w:p>
+        </w:tc>
+      </w:tr>
+    </w:tbl>
+    <w:tbl>
+      <w:tblPr>
+        <w:tblStyle w:val="TableGrid"/>
+        <w:tblW w:type="auto" w:w="0"/>
+        <w:tblLook w:firstColumn="1" w:firstRow="1" w:lastColumn="0" w:lastRow="0" w:noHBand="0" w:noVBand="1" w:val="04A0"/>
+      </w:tblPr>
+      <w:tblGrid>
+        <w:gridCol w:w="2160"/>
+        <w:gridCol w:w="2160"/>
+        <w:gridCol w:w="2160"/>
+        <w:gridCol w:w="2160"/>
+      </w:tblGrid>
+      <w:tr>
+        <w:tc>
+          <w:tcPr>
+            <w:tcW w:type="dxa" w:w="2160"/>
+          </w:tcPr>
+          <w:p>
+            <w:r>
+              <w:t>Confúcio Moura</w:t>
+            </w:r>
+          </w:p>
+        </w:tc>
+        <w:tc>
+          <w:tcPr>
+            <w:tcW w:type="dxa" w:w="2160"/>
+          </w:tcPr>
+          <w:p>
+            <w:r>
+              <w:t>MDB</w:t>
+            </w:r>
+          </w:p>
+        </w:tc>
+        <w:tc>
+          <w:tcPr>
+            <w:tcW w:type="dxa" w:w="2160"/>
+          </w:tcPr>
+          <w:p>
+            <w:r>
+              <w:t>RO</w:t>
+            </w:r>
+          </w:p>
+        </w:tc>
+        <w:tc>
+          <w:tcPr>
+            <w:tcW w:type="dxa" w:w="2160"/>
+          </w:tcPr>
+          <w:p>
+            <w:r>
+              <w:t>Sim</w:t>
+            </w:r>
+          </w:p>
+        </w:tc>
+      </w:tr>
+    </w:tbl>
+    <w:tbl>
+      <w:tblPr>
+        <w:tblStyle w:val="TableGrid"/>
+        <w:tblW w:type="auto" w:w="0"/>
+        <w:tblLook w:firstColumn="1" w:firstRow="1" w:lastColumn="0" w:lastRow="0" w:noHBand="0" w:noVBand="1" w:val="04A0"/>
+      </w:tblPr>
+      <w:tblGrid>
+        <w:gridCol w:w="2160"/>
+        <w:gridCol w:w="2160"/>
+        <w:gridCol w:w="2160"/>
+        <w:gridCol w:w="2160"/>
+      </w:tblGrid>
+      <w:tr>
+        <w:tc>
+          <w:tcPr>
+            <w:tcW w:type="dxa" w:w="2160"/>
+          </w:tcPr>
+          <w:p>
+            <w:r>
+              <w:t>Jaques Wagner</w:t>
+            </w:r>
+          </w:p>
+        </w:tc>
+        <w:tc>
+          <w:tcPr>
+            <w:tcW w:type="dxa" w:w="2160"/>
+          </w:tcPr>
+          <w:p>
+            <w:r>
+              <w:t>PT</w:t>
+            </w:r>
+          </w:p>
+        </w:tc>
+        <w:tc>
+          <w:tcPr>
+            <w:tcW w:type="dxa" w:w="2160"/>
+          </w:tcPr>
+          <w:p>
+            <w:r>
+              <w:t>BA</w:t>
+            </w:r>
+          </w:p>
+        </w:tc>
+        <w:tc>
+          <w:tcPr>
+            <w:tcW w:type="dxa" w:w="2160"/>
+          </w:tcPr>
+          <w:p>
+            <w:r>
+              <w:t>Sim</w:t>
+            </w:r>
+          </w:p>
+        </w:tc>
+      </w:tr>
+    </w:tbl>
+    <w:tbl>
+      <w:tblPr>
+        <w:tblStyle w:val="TableGrid"/>
+        <w:tblW w:type="auto" w:w="0"/>
+        <w:tblLook w:firstColumn="1" w:firstRow="1" w:lastColumn="0" w:lastRow="0" w:noHBand="0" w:noVBand="1" w:val="04A0"/>
+      </w:tblPr>
+      <w:tblGrid>
+        <w:gridCol w:w="2160"/>
+        <w:gridCol w:w="2160"/>
+        <w:gridCol w:w="2160"/>
+        <w:gridCol w:w="2160"/>
+      </w:tblGrid>
+      <w:tr>
+        <w:tc>
+          <w:tcPr>
+            <w:tcW w:type="dxa" w:w="2160"/>
+          </w:tcPr>
+          <w:p>
+            <w:r>
+              <w:t>Magno Malta</w:t>
+            </w:r>
+          </w:p>
+        </w:tc>
+        <w:tc>
+          <w:tcPr>
+            <w:tcW w:type="dxa" w:w="2160"/>
+          </w:tcPr>
+          <w:p>
+            <w:r>
+              <w:t>PL</w:t>
+            </w:r>
+          </w:p>
+        </w:tc>
+        <w:tc>
+          <w:tcPr>
+            <w:tcW w:type="dxa" w:w="2160"/>
+          </w:tcPr>
+          <w:p>
+            <w:r>
+              <w:t>ES</w:t>
+            </w:r>
+          </w:p>
+        </w:tc>
+        <w:tc>
+          <w:tcPr>
+            <w:tcW w:type="dxa" w:w="2160"/>
+          </w:tcPr>
+          <w:p>
+            <w:r>
+              <w:t>Sim</w:t>
+            </w:r>
+          </w:p>
+        </w:tc>
+      </w:tr>
+    </w:tbl>
+    <w:tbl>
+      <w:tblPr>
+        <w:tblStyle w:val="TableGrid"/>
+        <w:tblW w:type="auto" w:w="0"/>
+        <w:tblLook w:firstColumn="1" w:firstRow="1" w:lastColumn="0" w:lastRow="0" w:noHBand="0" w:noVBand="1" w:val="04A0"/>
+      </w:tblPr>
+      <w:tblGrid>
+        <w:gridCol w:w="2160"/>
+        <w:gridCol w:w="2160"/>
+        <w:gridCol w:w="2160"/>
+        <w:gridCol w:w="2160"/>
+      </w:tblGrid>
+      <w:tr>
+        <w:tc>
+          <w:tcPr>
+            <w:tcW w:type="dxa" w:w="2160"/>
+          </w:tcPr>
+          <w:p>
+            <w:r>
+              <w:t>Ciro Nogueira</w:t>
+            </w:r>
+          </w:p>
+        </w:tc>
+        <w:tc>
+          <w:tcPr>
+            <w:tcW w:type="dxa" w:w="2160"/>
+          </w:tcPr>
+          <w:p>
+            <w:r>
+              <w:t>PP</w:t>
+            </w:r>
+          </w:p>
+        </w:tc>
+        <w:tc>
+          <w:tcPr>
+            <w:tcW w:type="dxa" w:w="2160"/>
+          </w:tcPr>
+          <w:p>
+            <w:r>
+              <w:t>PI</w:t>
+            </w:r>
+          </w:p>
+        </w:tc>
+        <w:tc>
+          <w:tcPr>
+            <w:tcW w:type="dxa" w:w="2160"/>
+          </w:tcPr>
+          <w:p>
+            <w:r>
+              <w:t>Sim</w:t>
+            </w:r>
+          </w:p>
+        </w:tc>
+      </w:tr>
+    </w:tbl>
+    <w:tbl>
+      <w:tblPr>
+        <w:tblStyle w:val="TableGrid"/>
+        <w:tblW w:type="auto" w:w="0"/>
+        <w:tblLook w:firstColumn="1" w:firstRow="1" w:lastColumn="0" w:lastRow="0" w:noHBand="0" w:noVBand="1" w:val="04A0"/>
+      </w:tblPr>
+      <w:tblGrid>
+        <w:gridCol w:w="2160"/>
+        <w:gridCol w:w="2160"/>
+        <w:gridCol w:w="2160"/>
+        <w:gridCol w:w="2160"/>
+      </w:tblGrid>
+      <w:tr>
+        <w:tc>
+          <w:tcPr>
+            <w:tcW w:type="dxa" w:w="2160"/>
+          </w:tcPr>
+          <w:p>
+            <w:r>
+              <w:t>Marcelo Castro</w:t>
+            </w:r>
+          </w:p>
+        </w:tc>
+        <w:tc>
+          <w:tcPr>
+            <w:tcW w:type="dxa" w:w="2160"/>
+          </w:tcPr>
+          <w:p>
+            <w:r>
+              <w:t>MDB</w:t>
+            </w:r>
+          </w:p>
+        </w:tc>
+        <w:tc>
+          <w:tcPr>
+            <w:tcW w:type="dxa" w:w="2160"/>
+          </w:tcPr>
+          <w:p>
+            <w:r>
+              <w:t>PI</w:t>
+            </w:r>
+          </w:p>
+        </w:tc>
+        <w:tc>
+          <w:tcPr>
+            <w:tcW w:type="dxa" w:w="2160"/>
+          </w:tcPr>
+          <w:p>
+            <w:r>
+              <w:t>Sim</w:t>
+            </w:r>
+          </w:p>
+        </w:tc>
+      </w:tr>
+    </w:tbl>
+    <w:tbl>
+      <w:tblPr>
+        <w:tblStyle w:val="TableGrid"/>
+        <w:tblW w:type="auto" w:w="0"/>
+        <w:tblLook w:firstColumn="1" w:firstRow="1" w:lastColumn="0" w:lastRow="0" w:noHBand="0" w:noVBand="1" w:val="04A0"/>
+      </w:tblPr>
+      <w:tblGrid>
+        <w:gridCol w:w="2160"/>
+        <w:gridCol w:w="2160"/>
+        <w:gridCol w:w="2160"/>
+        <w:gridCol w:w="2160"/>
+      </w:tblGrid>
+      <w:tr>
+        <w:tc>
+          <w:tcPr>
+            <w:tcW w:type="dxa" w:w="2160"/>
+          </w:tcPr>
+          <w:p>
+            <w:r>
+              <w:t>Paulo Paim</w:t>
+            </w:r>
+          </w:p>
+        </w:tc>
+        <w:tc>
+          <w:tcPr>
+            <w:tcW w:type="dxa" w:w="2160"/>
+          </w:tcPr>
+          <w:p>
+            <w:r>
+              <w:t>PT</w:t>
+            </w:r>
+          </w:p>
+        </w:tc>
+        <w:tc>
+          <w:tcPr>
+            <w:tcW w:type="dxa" w:w="2160"/>
+          </w:tcPr>
+          <w:p>
+            <w:r>
+              <w:t>RS</w:t>
+            </w:r>
+          </w:p>
+        </w:tc>
+        <w:tc>
+          <w:tcPr>
+            <w:tcW w:type="dxa" w:w="2160"/>
+          </w:tcPr>
+          <w:p>
+            <w:r>
+              <w:t>Sim</w:t>
+            </w:r>
+          </w:p>
+        </w:tc>
+      </w:tr>
+    </w:tbl>
+    <w:tbl>
+      <w:tblPr>
+        <w:tblStyle w:val="TableGrid"/>
+        <w:tblW w:type="auto" w:w="0"/>
+        <w:tblLook w:firstColumn="1" w:firstRow="1" w:lastColumn="0" w:lastRow="0" w:noHBand="0" w:noVBand="1" w:val="04A0"/>
+      </w:tblPr>
+      <w:tblGrid>
+        <w:gridCol w:w="2160"/>
+        <w:gridCol w:w="2160"/>
+        <w:gridCol w:w="2160"/>
+        <w:gridCol w:w="2160"/>
+      </w:tblGrid>
+      <w:tr>
+        <w:tc>
+          <w:tcPr>
+            <w:tcW w:type="dxa" w:w="2160"/>
+          </w:tcPr>
+          <w:p>
+            <w:r>
+              <w:t>Wellington Fagundes</w:t>
+            </w:r>
+          </w:p>
+        </w:tc>
+        <w:tc>
+          <w:tcPr>
+            <w:tcW w:type="dxa" w:w="2160"/>
+          </w:tcPr>
+          <w:p>
+            <w:r>
+              <w:t>PL</w:t>
+            </w:r>
+          </w:p>
+        </w:tc>
+        <w:tc>
+          <w:tcPr>
+            <w:tcW w:type="dxa" w:w="2160"/>
+          </w:tcPr>
+          <w:p>
+            <w:r>
+              <w:t>MT</w:t>
+            </w:r>
+          </w:p>
+        </w:tc>
+        <w:tc>
+          <w:tcPr>
+            <w:tcW w:type="dxa" w:w="2160"/>
+          </w:tcPr>
+          <w:p>
+            <w:r>
+              <w:t>Sim</w:t>
+            </w:r>
+          </w:p>
+        </w:tc>
+      </w:tr>
+    </w:tbl>
+    <w:tbl>
+      <w:tblPr>
+        <w:tblStyle w:val="TableGrid"/>
+        <w:tblW w:type="auto" w:w="0"/>
+        <w:tblLook w:firstColumn="1" w:firstRow="1" w:lastColumn="0" w:lastRow="0" w:noHBand="0" w:noVBand="1" w:val="04A0"/>
+      </w:tblPr>
+      <w:tblGrid>
+        <w:gridCol w:w="2160"/>
+        <w:gridCol w:w="2160"/>
+        <w:gridCol w:w="2160"/>
+        <w:gridCol w:w="2160"/>
+      </w:tblGrid>
+      <w:tr>
+        <w:tc>
+          <w:tcPr>
+            <w:tcW w:type="dxa" w:w="2160"/>
+          </w:tcPr>
+          <w:p>
+            <w:r>
+              <w:t>Luis Carlos Heinze</w:t>
+            </w:r>
+          </w:p>
+        </w:tc>
+        <w:tc>
+          <w:tcPr>
+            <w:tcW w:type="dxa" w:w="2160"/>
+          </w:tcPr>
+          <w:p>
+            <w:r>
+              <w:t>PP</w:t>
+            </w:r>
+          </w:p>
+        </w:tc>
+        <w:tc>
+          <w:tcPr>
+            <w:tcW w:type="dxa" w:w="2160"/>
+          </w:tcPr>
+          <w:p>
+            <w:r>
+              <w:t>RS</w:t>
+            </w:r>
+          </w:p>
+        </w:tc>
+        <w:tc>
+          <w:tcPr>
+            <w:tcW w:type="dxa" w:w="2160"/>
+          </w:tcPr>
+          <w:p>
+            <w:r>
+              <w:t>Sim</w:t>
+            </w:r>
+          </w:p>
+        </w:tc>
+      </w:tr>
+    </w:tbl>
+    <w:tbl>
+      <w:tblPr>
+        <w:tblStyle w:val="TableGrid"/>
+        <w:tblW w:type="auto" w:w="0"/>
+        <w:tblLook w:firstColumn="1" w:firstRow="1" w:lastColumn="0" w:lastRow="0" w:noHBand="0" w:noVBand="1" w:val="04A0"/>
+      </w:tblPr>
+      <w:tblGrid>
+        <w:gridCol w:w="2160"/>
+        <w:gridCol w:w="2160"/>
+        <w:gridCol w:w="2160"/>
+        <w:gridCol w:w="2160"/>
+      </w:tblGrid>
+      <w:tr>
+        <w:tc>
+          <w:tcPr>
+            <w:tcW w:type="dxa" w:w="2160"/>
+          </w:tcPr>
+          <w:p>
+            <w:r>
+              <w:t>Eduardo Gomes</w:t>
+            </w:r>
+          </w:p>
+        </w:tc>
+        <w:tc>
+          <w:tcPr>
+            <w:tcW w:type="dxa" w:w="2160"/>
+          </w:tcPr>
+          <w:p>
+            <w:r>
+              <w:t>PL</w:t>
+            </w:r>
+          </w:p>
+        </w:tc>
+        <w:tc>
+          <w:tcPr>
+            <w:tcW w:type="dxa" w:w="2160"/>
+          </w:tcPr>
+          <w:p>
+            <w:r>
+              <w:t>TO</w:t>
+            </w:r>
+          </w:p>
+        </w:tc>
+        <w:tc>
+          <w:tcPr>
+            <w:tcW w:type="dxa" w:w="2160"/>
+          </w:tcPr>
+          <w:p>
+            <w:r>
+              <w:t>Sim</w:t>
+            </w:r>
+          </w:p>
+        </w:tc>
+      </w:tr>
+    </w:tbl>
+    <w:tbl>
+      <w:tblPr>
+        <w:tblStyle w:val="TableGrid"/>
+        <w:tblW w:type="auto" w:w="0"/>
+        <w:tblLook w:firstColumn="1" w:firstRow="1" w:lastColumn="0" w:lastRow="0" w:noHBand="0" w:noVBand="1" w:val="04A0"/>
+      </w:tblPr>
+      <w:tblGrid>
+        <w:gridCol w:w="2160"/>
+        <w:gridCol w:w="2160"/>
+        <w:gridCol w:w="2160"/>
+        <w:gridCol w:w="2160"/>
+      </w:tblGrid>
+      <w:tr>
+        <w:tc>
+          <w:tcPr>
+            <w:tcW w:type="dxa" w:w="2160"/>
+          </w:tcPr>
+          <w:p>
+            <w:r>
+              <w:t>Zequinha Marinho</w:t>
+            </w:r>
+          </w:p>
+        </w:tc>
+        <w:tc>
+          <w:tcPr>
+            <w:tcW w:type="dxa" w:w="2160"/>
+          </w:tcPr>
+          <w:p>
+            <w:r>
+              <w:t>PL</w:t>
+            </w:r>
+          </w:p>
+        </w:tc>
+        <w:tc>
+          <w:tcPr>
+            <w:tcW w:type="dxa" w:w="2160"/>
+          </w:tcPr>
+          <w:p>
+            <w:r>
+              <w:t>PA</w:t>
+            </w:r>
+          </w:p>
+        </w:tc>
+        <w:tc>
+          <w:tcPr>
+            <w:tcW w:type="dxa" w:w="2160"/>
+          </w:tcPr>
+          <w:p>
+            <w:r>
+              <w:t>Sim</w:t>
+            </w:r>
+          </w:p>
+        </w:tc>
+      </w:tr>
+    </w:tbl>
+    <w:tbl>
+      <w:tblPr>
+        <w:tblStyle w:val="TableGrid"/>
+        <w:tblW w:type="auto" w:w="0"/>
+        <w:tblLook w:firstColumn="1" w:firstRow="1" w:lastColumn="0" w:lastRow="0" w:noHBand="0" w:noVBand="1" w:val="04A0"/>
+      </w:tblPr>
+      <w:tblGrid>
+        <w:gridCol w:w="2160"/>
+        <w:gridCol w:w="2160"/>
+        <w:gridCol w:w="2160"/>
+        <w:gridCol w:w="2160"/>
+      </w:tblGrid>
+      <w:tr>
+        <w:tc>
+          <w:tcPr>
+            <w:tcW w:type="dxa" w:w="2160"/>
+          </w:tcPr>
+          <w:p>
+            <w:r>
+              <w:t>Davi Alcolumbre</w:t>
+            </w:r>
+          </w:p>
+        </w:tc>
+        <w:tc>
+          <w:tcPr>
+            <w:tcW w:type="dxa" w:w="2160"/>
+          </w:tcPr>
+          <w:p>
+            <w:r>
+              <w:t>UNIÃO</w:t>
+            </w:r>
+          </w:p>
+        </w:tc>
+        <w:tc>
+          <w:tcPr>
+            <w:tcW w:type="dxa" w:w="2160"/>
+          </w:tcPr>
+          <w:p>
+            <w:r>
+              <w:t>AP</w:t>
+            </w:r>
+          </w:p>
+        </w:tc>
+        <w:tc>
+          <w:tcPr>
+            <w:tcW w:type="dxa" w:w="2160"/>
+          </w:tcPr>
+          <w:p>
+            <w:r>
+              <w:t>Sim</w:t>
+            </w:r>
+          </w:p>
+        </w:tc>
+      </w:tr>
+    </w:tbl>
+    <w:tbl>
+      <w:tblPr>
+        <w:tblStyle w:val="TableGrid"/>
+        <w:tblW w:type="auto" w:w="0"/>
+        <w:tblLook w:firstColumn="1" w:firstRow="1" w:lastColumn="0" w:lastRow="0" w:noHBand="0" w:noVBand="1" w:val="04A0"/>
+      </w:tblPr>
+      <w:tblGrid>
+        <w:gridCol w:w="2160"/>
+        <w:gridCol w:w="2160"/>
+        <w:gridCol w:w="2160"/>
+        <w:gridCol w:w="2160"/>
+      </w:tblGrid>
+      <w:tr>
+        <w:tc>
+          <w:tcPr>
+            <w:tcW w:type="dxa" w:w="2160"/>
+          </w:tcPr>
+          <w:p>
+            <w:r>
+              <w:t>Jayme Campos</w:t>
+            </w:r>
+          </w:p>
+        </w:tc>
+        <w:tc>
+          <w:tcPr>
+            <w:tcW w:type="dxa" w:w="2160"/>
+          </w:tcPr>
+          <w:p>
+            <w:r>
+              <w:t>UNIÃO</w:t>
+            </w:r>
+          </w:p>
+        </w:tc>
+        <w:tc>
+          <w:tcPr>
+            <w:tcW w:type="dxa" w:w="2160"/>
+          </w:tcPr>
+          <w:p>
+            <w:r>
+              <w:t>MT</w:t>
+            </w:r>
+          </w:p>
+        </w:tc>
+        <w:tc>
+          <w:tcPr>
+            <w:tcW w:type="dxa" w:w="2160"/>
+          </w:tcPr>
+          <w:p>
+            <w:r>
+              <w:t>Sim</w:t>
+            </w:r>
+          </w:p>
+        </w:tc>
+      </w:tr>
+    </w:tbl>
+    <w:tbl>
+      <w:tblPr>
+        <w:tblStyle w:val="TableGrid"/>
+        <w:tblW w:type="auto" w:w="0"/>
+        <w:tblLook w:firstColumn="1" w:firstRow="1" w:lastColumn="0" w:lastRow="0" w:noHBand="0" w:noVBand="1" w:val="04A0"/>
+      </w:tblPr>
+      <w:tblGrid>
+        <w:gridCol w:w="2160"/>
+        <w:gridCol w:w="2160"/>
+        <w:gridCol w:w="2160"/>
+        <w:gridCol w:w="2160"/>
+      </w:tblGrid>
+      <w:tr>
+        <w:tc>
+          <w:tcPr>
+            <w:tcW w:type="dxa" w:w="2160"/>
+          </w:tcPr>
+          <w:p>
+            <w:r>
+              <w:t>Sérgio Petecão</w:t>
+            </w:r>
+          </w:p>
+        </w:tc>
+        <w:tc>
+          <w:tcPr>
+            <w:tcW w:type="dxa" w:w="2160"/>
+          </w:tcPr>
+          <w:p>
+            <w:r>
+              <w:t>PSD</w:t>
+            </w:r>
+          </w:p>
+        </w:tc>
+        <w:tc>
+          <w:tcPr>
+            <w:tcW w:type="dxa" w:w="2160"/>
+          </w:tcPr>
+          <w:p>
+            <w:r>
+              <w:t>AC</w:t>
+            </w:r>
+          </w:p>
+        </w:tc>
+        <w:tc>
+          <w:tcPr>
+            <w:tcW w:type="dxa" w:w="2160"/>
+          </w:tcPr>
+          <w:p>
+            <w:r>
+              <w:t>Sim</w:t>
+            </w:r>
+          </w:p>
+        </w:tc>
+      </w:tr>
+    </w:tbl>
+    <w:tbl>
+      <w:tblPr>
+        <w:tblStyle w:val="TableGrid"/>
+        <w:tblW w:type="auto" w:w="0"/>
+        <w:tblLook w:firstColumn="1" w:firstRow="1" w:lastColumn="0" w:lastRow="0" w:noHBand="0" w:noVBand="1" w:val="04A0"/>
+      </w:tblPr>
+      <w:tblGrid>
+        <w:gridCol w:w="2160"/>
+        <w:gridCol w:w="2160"/>
+        <w:gridCol w:w="2160"/>
+        <w:gridCol w:w="2160"/>
+      </w:tblGrid>
+      <w:tr>
+        <w:tc>
+          <w:tcPr>
+            <w:tcW w:type="dxa" w:w="2160"/>
+          </w:tcPr>
+          <w:p>
+            <w:r>
+              <w:t>Beto Faro</w:t>
+            </w:r>
+          </w:p>
+        </w:tc>
+        <w:tc>
+          <w:tcPr>
+            <w:tcW w:type="dxa" w:w="2160"/>
+          </w:tcPr>
+          <w:p>
+            <w:r>
+              <w:t>PT</w:t>
+            </w:r>
+          </w:p>
+        </w:tc>
+        <w:tc>
+          <w:tcPr>
+            <w:tcW w:type="dxa" w:w="2160"/>
+          </w:tcPr>
+          <w:p>
+            <w:r>
+              <w:t>PA</w:t>
+            </w:r>
+          </w:p>
+        </w:tc>
+        <w:tc>
+          <w:tcPr>
+            <w:tcW w:type="dxa" w:w="2160"/>
+          </w:tcPr>
+          <w:p>
+            <w:r>
+              <w:t>Sim</w:t>
+            </w:r>
+          </w:p>
+        </w:tc>
+      </w:tr>
+    </w:tbl>
+    <w:tbl>
+      <w:tblPr>
+        <w:tblStyle w:val="TableGrid"/>
+        <w:tblW w:type="auto" w:w="0"/>
+        <w:tblLook w:firstColumn="1" w:firstRow="1" w:lastColumn="0" w:lastRow="0" w:noHBand="0" w:noVBand="1" w:val="04A0"/>
+      </w:tblPr>
+      <w:tblGrid>
+        <w:gridCol w:w="2160"/>
+        <w:gridCol w:w="2160"/>
+        <w:gridCol w:w="2160"/>
+        <w:gridCol w:w="2160"/>
+      </w:tblGrid>
+      <w:tr>
+        <w:tc>
+          <w:tcPr>
+            <w:tcW w:type="dxa" w:w="2160"/>
+          </w:tcPr>
+          <w:p>
+            <w:r>
+              <w:t>Efraim Filho</w:t>
+            </w:r>
+          </w:p>
+        </w:tc>
+        <w:tc>
+          <w:tcPr>
+            <w:tcW w:type="dxa" w:w="2160"/>
+          </w:tcPr>
+          <w:p>
+            <w:r>
+              <w:t>UNIÃO</w:t>
+            </w:r>
+          </w:p>
+        </w:tc>
+        <w:tc>
+          <w:tcPr>
+            <w:tcW w:type="dxa" w:w="2160"/>
+          </w:tcPr>
+          <w:p>
+            <w:r>
+              <w:t>PB</w:t>
+            </w:r>
+          </w:p>
+        </w:tc>
+        <w:tc>
+          <w:tcPr>
+            <w:tcW w:type="dxa" w:w="2160"/>
+          </w:tcPr>
+          <w:p>
+            <w:r>
+              <w:t>Sim</w:t>
+            </w:r>
+          </w:p>
+        </w:tc>
+      </w:tr>
+    </w:tbl>
+    <w:tbl>
+      <w:tblPr>
+        <w:tblStyle w:val="TableGrid"/>
+        <w:tblW w:type="auto" w:w="0"/>
+        <w:tblLook w:firstColumn="1" w:firstRow="1" w:lastColumn="0" w:lastRow="0" w:noHBand="0" w:noVBand="1" w:val="04A0"/>
+      </w:tblPr>
+      <w:tblGrid>
+        <w:gridCol w:w="2160"/>
+        <w:gridCol w:w="2160"/>
+        <w:gridCol w:w="2160"/>
+        <w:gridCol w:w="2160"/>
+      </w:tblGrid>
+      <w:tr>
+        <w:tc>
+          <w:tcPr>
+            <w:tcW w:type="dxa" w:w="2160"/>
+          </w:tcPr>
+          <w:p>
+            <w:r>
+              <w:t>Rogerio Marinho</w:t>
+            </w:r>
+          </w:p>
+        </w:tc>
+        <w:tc>
+          <w:tcPr>
+            <w:tcW w:type="dxa" w:w="2160"/>
+          </w:tcPr>
+          <w:p>
+            <w:r>
+              <w:t>PL</w:t>
+            </w:r>
+          </w:p>
+        </w:tc>
+        <w:tc>
+          <w:tcPr>
+            <w:tcW w:type="dxa" w:w="2160"/>
+          </w:tcPr>
+          <w:p>
+            <w:r>
+              <w:t>RN</w:t>
+            </w:r>
+          </w:p>
+        </w:tc>
+        <w:tc>
+          <w:tcPr>
+            <w:tcW w:type="dxa" w:w="2160"/>
+          </w:tcPr>
+          <w:p>
+            <w:r>
+              <w:t>Sim</w:t>
+            </w:r>
+          </w:p>
+        </w:tc>
+      </w:tr>
+    </w:tbl>
+    <w:tbl>
+      <w:tblPr>
+        <w:tblStyle w:val="TableGrid"/>
+        <w:tblW w:type="auto" w:w="0"/>
+        <w:tblLook w:firstColumn="1" w:firstRow="1" w:lastColumn="0" w:lastRow="0" w:noHBand="0" w:noVBand="1" w:val="04A0"/>
+      </w:tblPr>
+      <w:tblGrid>
+        <w:gridCol w:w="2160"/>
+        <w:gridCol w:w="2160"/>
+        <w:gridCol w:w="2160"/>
+        <w:gridCol w:w="2160"/>
+      </w:tblGrid>
+      <w:tr>
+        <w:tc>
+          <w:tcPr>
+            <w:tcW w:type="dxa" w:w="2160"/>
+          </w:tcPr>
+          <w:p>
+            <w:r>
+              <w:t>Izalci Lucas</w:t>
+            </w:r>
+          </w:p>
+        </w:tc>
+        <w:tc>
+          <w:tcPr>
+            <w:tcW w:type="dxa" w:w="2160"/>
+          </w:tcPr>
+          <w:p>
+            <w:r>
+              <w:t>PSDB</w:t>
+            </w:r>
+          </w:p>
+        </w:tc>
+        <w:tc>
+          <w:tcPr>
+            <w:tcW w:type="dxa" w:w="2160"/>
+          </w:tcPr>
+          <w:p>
+            <w:r>
+              <w:t>DF</w:t>
+            </w:r>
+          </w:p>
+        </w:tc>
+        <w:tc>
+          <w:tcPr>
+            <w:tcW w:type="dxa" w:w="2160"/>
+          </w:tcPr>
+          <w:p>
+            <w:r>
+              <w:t>Sim</w:t>
+            </w:r>
+          </w:p>
+        </w:tc>
+      </w:tr>
+    </w:tbl>
+    <w:tbl>
+      <w:tblPr>
+        <w:tblStyle w:val="TableGrid"/>
+        <w:tblW w:type="auto" w:w="0"/>
+        <w:tblLook w:firstColumn="1" w:firstRow="1" w:lastColumn="0" w:lastRow="0" w:noHBand="0" w:noVBand="1" w:val="04A0"/>
+      </w:tblPr>
+      <w:tblGrid>
+        <w:gridCol w:w="2160"/>
+        <w:gridCol w:w="2160"/>
+        <w:gridCol w:w="2160"/>
+        <w:gridCol w:w="2160"/>
+      </w:tblGrid>
+      <w:tr>
+        <w:tc>
+          <w:tcPr>
+            <w:tcW w:type="dxa" w:w="2160"/>
+          </w:tcPr>
+          <w:p>
+            <w:r>
+              <w:t>Laércio Oliveira</w:t>
+            </w:r>
+          </w:p>
+        </w:tc>
+        <w:tc>
+          <w:tcPr>
+            <w:tcW w:type="dxa" w:w="2160"/>
+          </w:tcPr>
+          <w:p>
+            <w:r>
+              <w:t>PP</w:t>
+            </w:r>
+          </w:p>
+        </w:tc>
+        <w:tc>
+          <w:tcPr>
+            <w:tcW w:type="dxa" w:w="2160"/>
+          </w:tcPr>
+          <w:p>
+            <w:r>
+              <w:t>SE</w:t>
+            </w:r>
+          </w:p>
+        </w:tc>
+        <w:tc>
+          <w:tcPr>
+            <w:tcW w:type="dxa" w:w="2160"/>
+          </w:tcPr>
+          <w:p>
+            <w:r>
+              <w:t>Sim</w:t>
+            </w:r>
+          </w:p>
+        </w:tc>
+      </w:tr>
+    </w:tbl>
+    <w:tbl>
+      <w:tblPr>
+        <w:tblStyle w:val="TableGrid"/>
+        <w:tblW w:type="auto" w:w="0"/>
+        <w:tblLook w:firstColumn="1" w:firstRow="1" w:lastColumn="0" w:lastRow="0" w:noHBand="0" w:noVBand="1" w:val="04A0"/>
+      </w:tblPr>
+      <w:tblGrid>
+        <w:gridCol w:w="2160"/>
+        <w:gridCol w:w="2160"/>
+        <w:gridCol w:w="2160"/>
+        <w:gridCol w:w="2160"/>
+      </w:tblGrid>
+      <w:tr>
+        <w:tc>
+          <w:tcPr>
+            <w:tcW w:type="dxa" w:w="2160"/>
+          </w:tcPr>
+          <w:p>
+            <w:r>
+              <w:t>Eduardo Braga</w:t>
+            </w:r>
+          </w:p>
+        </w:tc>
+        <w:tc>
+          <w:tcPr>
+            <w:tcW w:type="dxa" w:w="2160"/>
+          </w:tcPr>
+          <w:p>
+            <w:r>
+              <w:t>MDB</w:t>
+            </w:r>
+          </w:p>
+        </w:tc>
+        <w:tc>
+          <w:tcPr>
+            <w:tcW w:type="dxa" w:w="2160"/>
+          </w:tcPr>
+          <w:p>
+            <w:r>
+              <w:t>AM</w:t>
+            </w:r>
+          </w:p>
+        </w:tc>
+        <w:tc>
+          <w:tcPr>
+            <w:tcW w:type="dxa" w:w="2160"/>
+          </w:tcPr>
+          <w:p>
+            <w:r>
+              <w:t>P-NRV</w:t>
+            </w:r>
+          </w:p>
+        </w:tc>
+      </w:tr>
+    </w:tbl>
+    <w:tbl>
+      <w:tblPr>
+        <w:tblStyle w:val="TableGrid"/>
+        <w:tblW w:type="auto" w:w="0"/>
+        <w:tblLook w:firstColumn="1" w:firstRow="1" w:lastColumn="0" w:lastRow="0" w:noHBand="0" w:noVBand="1" w:val="04A0"/>
+      </w:tblPr>
+      <w:tblGrid>
+        <w:gridCol w:w="2160"/>
+        <w:gridCol w:w="2160"/>
+        <w:gridCol w:w="2160"/>
+        <w:gridCol w:w="2160"/>
+      </w:tblGrid>
+      <w:tr>
+        <w:tc>
+          <w:tcPr>
+            <w:tcW w:type="dxa" w:w="2160"/>
+          </w:tcPr>
+          <w:p>
+            <w:r>
+              <w:t>Humberto Costa</w:t>
+            </w:r>
+          </w:p>
+        </w:tc>
+        <w:tc>
+          <w:tcPr>
+            <w:tcW w:type="dxa" w:w="2160"/>
+          </w:tcPr>
+          <w:p>
+            <w:r>
+              <w:t>PT</w:t>
+            </w:r>
+          </w:p>
+        </w:tc>
+        <w:tc>
+          <w:tcPr>
+            <w:tcW w:type="dxa" w:w="2160"/>
+          </w:tcPr>
+          <w:p>
+            <w:r>
+              <w:t>PE</w:t>
+            </w:r>
+          </w:p>
+        </w:tc>
+        <w:tc>
+          <w:tcPr>
+            <w:tcW w:type="dxa" w:w="2160"/>
+          </w:tcPr>
+          <w:p>
+            <w:r>
+              <w:t>AP</w:t>
+            </w:r>
+          </w:p>
+        </w:tc>
+      </w:tr>
+    </w:tbl>
+    <w:tbl>
+      <w:tblPr>
+        <w:tblStyle w:val="TableGrid"/>
+        <w:tblW w:type="auto" w:w="0"/>
+        <w:tblLook w:firstColumn="1" w:firstRow="1" w:lastColumn="0" w:lastRow="0" w:noHBand="0" w:noVBand="1" w:val="04A0"/>
+      </w:tblPr>
+      <w:tblGrid>
+        <w:gridCol w:w="2160"/>
+        <w:gridCol w:w="2160"/>
+        <w:gridCol w:w="2160"/>
+        <w:gridCol w:w="2160"/>
+      </w:tblGrid>
+      <w:tr>
+        <w:tc>
+          <w:tcPr>
+            <w:tcW w:type="dxa" w:w="2160"/>
+          </w:tcPr>
+          <w:p>
+            <w:r>
+              <w:t>Randolfe Rodrigues</w:t>
+            </w:r>
+          </w:p>
+        </w:tc>
+        <w:tc>
+          <w:tcPr>
+            <w:tcW w:type="dxa" w:w="2160"/>
+          </w:tcPr>
+          <w:p>
+            <w:r>
+              <w:t>REDE</w:t>
+            </w:r>
+          </w:p>
+        </w:tc>
+        <w:tc>
+          <w:tcPr>
+            <w:tcW w:type="dxa" w:w="2160"/>
+          </w:tcPr>
+          <w:p>
+            <w:r>
+              <w:t>AP</w:t>
+            </w:r>
+          </w:p>
+        </w:tc>
+        <w:tc>
+          <w:tcPr>
+            <w:tcW w:type="dxa" w:w="2160"/>
+          </w:tcPr>
+          <w:p>
+            <w:r>
+              <w:t>Sim</w:t>
+            </w:r>
+          </w:p>
+        </w:tc>
+      </w:tr>
+    </w:tbl>
+    <w:tbl>
+      <w:tblPr>
+        <w:tblStyle w:val="TableGrid"/>
+        <w:tblW w:type="auto" w:w="0"/>
+        <w:tblLook w:firstColumn="1" w:firstRow="1" w:lastColumn="0" w:lastRow="0" w:noHBand="0" w:noVBand="1" w:val="04A0"/>
+      </w:tblPr>
+      <w:tblGrid>
+        <w:gridCol w:w="2160"/>
+        <w:gridCol w:w="2160"/>
+        <w:gridCol w:w="2160"/>
+        <w:gridCol w:w="2160"/>
+      </w:tblGrid>
+      <w:tr>
+        <w:tc>
+          <w:tcPr>
+            <w:tcW w:type="dxa" w:w="2160"/>
+          </w:tcPr>
+          <w:p>
+            <w:r>
+              <w:t>Wilder Morais</w:t>
+            </w:r>
+          </w:p>
+        </w:tc>
+        <w:tc>
+          <w:tcPr>
+            <w:tcW w:type="dxa" w:w="2160"/>
+          </w:tcPr>
+          <w:p>
+            <w:r>
+              <w:t>PL</w:t>
+            </w:r>
+          </w:p>
+        </w:tc>
+        <w:tc>
+          <w:tcPr>
+            <w:tcW w:type="dxa" w:w="2160"/>
+          </w:tcPr>
+          <w:p>
+            <w:r>
+              <w:t>GO</w:t>
+            </w:r>
+          </w:p>
+        </w:tc>
+        <w:tc>
+          <w:tcPr>
+            <w:tcW w:type="dxa" w:w="2160"/>
+          </w:tcPr>
+          <w:p>
+            <w:r>
+              <w:t>Sim</w:t>
+            </w:r>
+          </w:p>
+        </w:tc>
+      </w:tr>
+    </w:tbl>
+    <w:tbl>
+      <w:tblPr>
+        <w:tblStyle w:val="TableGrid"/>
+        <w:tblW w:type="auto" w:w="0"/>
+        <w:tblLook w:firstColumn="1" w:firstRow="1" w:lastColumn="0" w:lastRow="0" w:noHBand="0" w:noVBand="1" w:val="04A0"/>
+      </w:tblPr>
+      <w:tblGrid>
+        <w:gridCol w:w="2160"/>
+        <w:gridCol w:w="2160"/>
+        <w:gridCol w:w="2160"/>
+        <w:gridCol w:w="2160"/>
+      </w:tblGrid>
+      <w:tr>
+        <w:tc>
+          <w:tcPr>
+            <w:tcW w:type="dxa" w:w="2160"/>
+          </w:tcPr>
+          <w:p>
+            <w:r>
+              <w:t>Romário</w:t>
+            </w:r>
+          </w:p>
+        </w:tc>
+        <w:tc>
+          <w:tcPr>
+            <w:tcW w:type="dxa" w:w="2160"/>
+          </w:tcPr>
+          <w:p>
+            <w:r>
+              <w:t>PL</w:t>
+            </w:r>
+          </w:p>
+        </w:tc>
+        <w:tc>
+          <w:tcPr>
+            <w:tcW w:type="dxa" w:w="2160"/>
+          </w:tcPr>
+          <w:p>
+            <w:r>
+              <w:t>RJ</w:t>
+            </w:r>
+          </w:p>
+        </w:tc>
+        <w:tc>
+          <w:tcPr>
+            <w:tcW w:type="dxa" w:w="2160"/>
+          </w:tcPr>
+          <w:p>
+            <w:r>
+              <w:t>AP</w:t>
+            </w:r>
+          </w:p>
+        </w:tc>
+      </w:tr>
+    </w:tbl>
+    <w:tbl>
+      <w:tblPr>
+        <w:tblStyle w:val="TableGrid"/>
+        <w:tblW w:type="auto" w:w="0"/>
+        <w:tblLook w:firstColumn="1" w:firstRow="1" w:lastColumn="0" w:lastRow="0" w:noHBand="0" w:noVBand="1" w:val="04A0"/>
+      </w:tblPr>
+      <w:tblGrid>
+        <w:gridCol w:w="2160"/>
+        <w:gridCol w:w="2160"/>
+        <w:gridCol w:w="2160"/>
+        <w:gridCol w:w="2160"/>
+      </w:tblGrid>
+      <w:tr>
+        <w:tc>
+          <w:tcPr>
+            <w:tcW w:type="dxa" w:w="2160"/>
+          </w:tcPr>
+          <w:p>
+            <w:r>
+              <w:t>Rogério Carvalho</w:t>
+            </w:r>
+          </w:p>
+        </w:tc>
+        <w:tc>
+          <w:tcPr>
+            <w:tcW w:type="dxa" w:w="2160"/>
+          </w:tcPr>
+          <w:p>
+            <w:r>
+              <w:t>PT</w:t>
+            </w:r>
+          </w:p>
+        </w:tc>
+        <w:tc>
+          <w:tcPr>
+            <w:tcW w:type="dxa" w:w="2160"/>
+          </w:tcPr>
+          <w:p>
+            <w:r>
+              <w:t>SE</w:t>
+            </w:r>
+          </w:p>
+        </w:tc>
+        <w:tc>
+          <w:tcPr>
+            <w:tcW w:type="dxa" w:w="2160"/>
+          </w:tcPr>
+          <w:p>
+            <w:r>
+              <w:t>Sim</w:t>
+            </w:r>
+          </w:p>
+        </w:tc>
+      </w:tr>
+    </w:tbl>
+    <w:tbl>
+      <w:tblPr>
+        <w:tblStyle w:val="TableGrid"/>
+        <w:tblW w:type="auto" w:w="0"/>
+        <w:tblLook w:firstColumn="1" w:firstRow="1" w:lastColumn="0" w:lastRow="0" w:noHBand="0" w:noVBand="1" w:val="04A0"/>
+      </w:tblPr>
+      <w:tblGrid>
+        <w:gridCol w:w="2160"/>
+        <w:gridCol w:w="2160"/>
+        <w:gridCol w:w="2160"/>
+        <w:gridCol w:w="2160"/>
+      </w:tblGrid>
+      <w:tr>
+        <w:tc>
+          <w:tcPr>
+            <w:tcW w:type="dxa" w:w="2160"/>
+          </w:tcPr>
+          <w:p>
+            <w:r>
+              <w:t>Mara Gabrilli</w:t>
+            </w:r>
+          </w:p>
+        </w:tc>
+        <w:tc>
+          <w:tcPr>
+            <w:tcW w:type="dxa" w:w="2160"/>
+          </w:tcPr>
+          <w:p>
+            <w:r>
+              <w:t>PSD</w:t>
+            </w:r>
+          </w:p>
+        </w:tc>
+        <w:tc>
+          <w:tcPr>
+            <w:tcW w:type="dxa" w:w="2160"/>
+          </w:tcPr>
+          <w:p>
+            <w:r>
+              <w:t>SP</w:t>
+            </w:r>
+          </w:p>
+        </w:tc>
+        <w:tc>
+          <w:tcPr>
+            <w:tcW w:type="dxa" w:w="2160"/>
+          </w:tcPr>
+          <w:p>
+            <w:r>
+              <w:t>Sim</w:t>
+            </w:r>
+          </w:p>
+        </w:tc>
+      </w:tr>
+    </w:tbl>
+    <w:tbl>
+      <w:tblPr>
+        <w:tblStyle w:val="TableGrid"/>
+        <w:tblW w:type="auto" w:w="0"/>
+        <w:tblLook w:firstColumn="1" w:firstRow="1" w:lastColumn="0" w:lastRow="0" w:noHBand="0" w:noVBand="1" w:val="04A0"/>
+      </w:tblPr>
+      <w:tblGrid>
+        <w:gridCol w:w="2160"/>
+        <w:gridCol w:w="2160"/>
+        <w:gridCol w:w="2160"/>
+        <w:gridCol w:w="2160"/>
+      </w:tblGrid>
+      <w:tr>
+        <w:tc>
+          <w:tcPr>
+            <w:tcW w:type="dxa" w:w="2160"/>
+          </w:tcPr>
+          <w:p>
+            <w:r>
+              <w:t>Irajá</w:t>
+            </w:r>
+          </w:p>
+        </w:tc>
+        <w:tc>
+          <w:tcPr>
+            <w:tcW w:type="dxa" w:w="2160"/>
+          </w:tcPr>
+          <w:p>
+            <w:r>
+              <w:t>PSD</w:t>
+            </w:r>
+          </w:p>
+        </w:tc>
+        <w:tc>
+          <w:tcPr>
+            <w:tcW w:type="dxa" w:w="2160"/>
+          </w:tcPr>
+          <w:p>
+            <w:r>
+              <w:t>TO</w:t>
+            </w:r>
+          </w:p>
+        </w:tc>
+        <w:tc>
+          <w:tcPr>
+            <w:tcW w:type="dxa" w:w="2160"/>
+          </w:tcPr>
+          <w:p>
+            <w:r>
+              <w:t>Sim</w:t>
+            </w:r>
+          </w:p>
+        </w:tc>
+      </w:tr>
+    </w:tbl>
+    <w:tbl>
+      <w:tblPr>
+        <w:tblStyle w:val="TableGrid"/>
+        <w:tblW w:type="auto" w:w="0"/>
+        <w:tblLook w:firstColumn="1" w:firstRow="1" w:lastColumn="0" w:lastRow="0" w:noHBand="0" w:noVBand="1" w:val="04A0"/>
+      </w:tblPr>
+      <w:tblGrid>
+        <w:gridCol w:w="2160"/>
+        <w:gridCol w:w="2160"/>
+        <w:gridCol w:w="2160"/>
+        <w:gridCol w:w="2160"/>
+      </w:tblGrid>
+      <w:tr>
+        <w:tc>
+          <w:tcPr>
+            <w:tcW w:type="dxa" w:w="2160"/>
+          </w:tcPr>
+          <w:p>
+            <w:r>
+              <w:t>Professora Dorinha Seabra</w:t>
+            </w:r>
+          </w:p>
+        </w:tc>
+        <w:tc>
+          <w:tcPr>
+            <w:tcW w:type="dxa" w:w="2160"/>
+          </w:tcPr>
+          <w:p>
+            <w:r>
+              <w:t>UNIÃO</w:t>
+            </w:r>
+          </w:p>
+        </w:tc>
+        <w:tc>
+          <w:tcPr>
+            <w:tcW w:type="dxa" w:w="2160"/>
+          </w:tcPr>
+          <w:p>
+            <w:r>
+              <w:t>TO</w:t>
+            </w:r>
+          </w:p>
+        </w:tc>
+        <w:tc>
+          <w:tcPr>
+            <w:tcW w:type="dxa" w:w="2160"/>
+          </w:tcPr>
+          <w:p>
+            <w:r>
+              <w:t>Sim</w:t>
+            </w:r>
+          </w:p>
+        </w:tc>
+      </w:tr>
+    </w:tbl>
+    <w:tbl>
+      <w:tblPr>
+        <w:tblStyle w:val="TableGrid"/>
+        <w:tblW w:type="auto" w:w="0"/>
+        <w:tblLook w:firstColumn="1" w:firstRow="1" w:lastColumn="0" w:lastRow="0" w:noHBand="0" w:noVBand="1" w:val="04A0"/>
+      </w:tblPr>
+      <w:tblGrid>
+        <w:gridCol w:w="2160"/>
+        <w:gridCol w:w="2160"/>
+        <w:gridCol w:w="2160"/>
+        <w:gridCol w:w="2160"/>
+      </w:tblGrid>
+      <w:tr>
+        <w:tc>
+          <w:tcPr>
+            <w:tcW w:type="dxa" w:w="2160"/>
+          </w:tcPr>
+          <w:p>
+            <w:r>
+              <w:t>Weverton</w:t>
+            </w:r>
+          </w:p>
+        </w:tc>
+        <w:tc>
+          <w:tcPr>
+            <w:tcW w:type="dxa" w:w="2160"/>
+          </w:tcPr>
+          <w:p>
+            <w:r>
+              <w:t>PDT</w:t>
+            </w:r>
+          </w:p>
+        </w:tc>
+        <w:tc>
+          <w:tcPr>
+            <w:tcW w:type="dxa" w:w="2160"/>
+          </w:tcPr>
+          <w:p>
+            <w:r>
+              <w:t>MA</w:t>
+            </w:r>
+          </w:p>
+        </w:tc>
+        <w:tc>
+          <w:tcPr>
+            <w:tcW w:type="dxa" w:w="2160"/>
+          </w:tcPr>
+          <w:p>
+            <w:r>
+              <w:t>Sim</w:t>
+            </w:r>
+          </w:p>
+        </w:tc>
+      </w:tr>
+    </w:tbl>
+    <w:tbl>
+      <w:tblPr>
+        <w:tblStyle w:val="TableGrid"/>
+        <w:tblW w:type="auto" w:w="0"/>
+        <w:tblLook w:firstColumn="1" w:firstRow="1" w:lastColumn="0" w:lastRow="0" w:noHBand="0" w:noVBand="1" w:val="04A0"/>
+      </w:tblPr>
+      <w:tblGrid>
+        <w:gridCol w:w="2160"/>
+        <w:gridCol w:w="2160"/>
+        <w:gridCol w:w="2160"/>
+        <w:gridCol w:w="2160"/>
+      </w:tblGrid>
+      <w:tr>
+        <w:tc>
+          <w:tcPr>
+            <w:tcW w:type="dxa" w:w="2160"/>
+          </w:tcPr>
+          <w:p>
+            <w:r>
+              <w:t>Plínio Valério</w:t>
+            </w:r>
+          </w:p>
+        </w:tc>
+        <w:tc>
+          <w:tcPr>
+            <w:tcW w:type="dxa" w:w="2160"/>
+          </w:tcPr>
+          <w:p>
+            <w:r>
+              <w:t>PSDB</w:t>
+            </w:r>
+          </w:p>
+        </w:tc>
+        <w:tc>
+          <w:tcPr>
+            <w:tcW w:type="dxa" w:w="2160"/>
+          </w:tcPr>
+          <w:p>
+            <w:r>
+              <w:t>AM</w:t>
+            </w:r>
+          </w:p>
+        </w:tc>
+        <w:tc>
+          <w:tcPr>
+            <w:tcW w:type="dxa" w:w="2160"/>
+          </w:tcPr>
+          <w:p>
+            <w:r>
+              <w:t>Sim</w:t>
+            </w:r>
+          </w:p>
+        </w:tc>
+      </w:tr>
+    </w:tbl>
+    <w:tbl>
+      <w:tblPr>
+        <w:tblStyle w:val="TableGrid"/>
+        <w:tblW w:type="auto" w:w="0"/>
+        <w:tblLook w:firstColumn="1" w:firstRow="1" w:lastColumn="0" w:lastRow="0" w:noHBand="0" w:noVBand="1" w:val="04A0"/>
+      </w:tblPr>
+      <w:tblGrid>
+        <w:gridCol w:w="2160"/>
+        <w:gridCol w:w="2160"/>
+        <w:gridCol w:w="2160"/>
+        <w:gridCol w:w="2160"/>
+      </w:tblGrid>
+      <w:tr>
+        <w:tc>
+          <w:tcPr>
+            <w:tcW w:type="dxa" w:w="2160"/>
+          </w:tcPr>
+          <w:p>
+            <w:r>
+              <w:t>Otto Alencar</w:t>
+            </w:r>
+          </w:p>
+        </w:tc>
+        <w:tc>
+          <w:tcPr>
+            <w:tcW w:type="dxa" w:w="2160"/>
+          </w:tcPr>
+          <w:p>
+            <w:r>
+              <w:t>PSD</w:t>
+            </w:r>
+          </w:p>
+        </w:tc>
+        <w:tc>
+          <w:tcPr>
+            <w:tcW w:type="dxa" w:w="2160"/>
+          </w:tcPr>
+          <w:p>
+            <w:r>
+              <w:t>BA</w:t>
+            </w:r>
+          </w:p>
+        </w:tc>
+        <w:tc>
+          <w:tcPr>
+            <w:tcW w:type="dxa" w:w="2160"/>
+          </w:tcPr>
+          <w:p>
+            <w:r>
+              <w:t>Sim</w:t>
+            </w:r>
+          </w:p>
+        </w:tc>
+      </w:tr>
+    </w:tbl>
+    <w:tbl>
+      <w:tblPr>
+        <w:tblStyle w:val="TableGrid"/>
+        <w:tblW w:type="auto" w:w="0"/>
+        <w:tblLook w:firstColumn="1" w:firstRow="1" w:lastColumn="0" w:lastRow="0" w:noHBand="0" w:noVBand="1" w:val="04A0"/>
+      </w:tblPr>
+      <w:tblGrid>
+        <w:gridCol w:w="2160"/>
+        <w:gridCol w:w="2160"/>
+        <w:gridCol w:w="2160"/>
+        <w:gridCol w:w="2160"/>
+      </w:tblGrid>
+      <w:tr>
+        <w:tc>
+          <w:tcPr>
+            <w:tcW w:type="dxa" w:w="2160"/>
+          </w:tcPr>
+          <w:p>
+            <w:r>
+              <w:t>Omar Aziz</w:t>
+            </w:r>
+          </w:p>
+        </w:tc>
+        <w:tc>
+          <w:tcPr>
+            <w:tcW w:type="dxa" w:w="2160"/>
+          </w:tcPr>
+          <w:p>
+            <w:r>
+              <w:t>PSD</w:t>
+            </w:r>
+          </w:p>
+        </w:tc>
+        <w:tc>
+          <w:tcPr>
+            <w:tcW w:type="dxa" w:w="2160"/>
+          </w:tcPr>
+          <w:p>
+            <w:r>
+              <w:t>AM</w:t>
+            </w:r>
+          </w:p>
+        </w:tc>
+        <w:tc>
+          <w:tcPr>
+            <w:tcW w:type="dxa" w:w="2160"/>
+          </w:tcPr>
+          <w:p>
+            <w:r>
+              <w:t>Sim</w:t>
+            </w:r>
+          </w:p>
+        </w:tc>
+      </w:tr>
+    </w:tbl>
+    <w:tbl>
+      <w:tblPr>
+        <w:tblStyle w:val="TableGrid"/>
+        <w:tblW w:type="auto" w:w="0"/>
+        <w:tblLook w:firstColumn="1" w:firstRow="1" w:lastColumn="0" w:lastRow="0" w:noHBand="0" w:noVBand="1" w:val="04A0"/>
+      </w:tblPr>
+      <w:tblGrid>
+        <w:gridCol w:w="2160"/>
+        <w:gridCol w:w="2160"/>
+        <w:gridCol w:w="2160"/>
+        <w:gridCol w:w="2160"/>
+      </w:tblGrid>
+      <w:tr>
+        <w:tc>
+          <w:tcPr>
+            <w:tcW w:type="dxa" w:w="2160"/>
+          </w:tcPr>
+          <w:p>
+            <w:r>
+              <w:t>Alan Rick</w:t>
+            </w:r>
+          </w:p>
+        </w:tc>
+        <w:tc>
+          <w:tcPr>
+            <w:tcW w:type="dxa" w:w="2160"/>
+          </w:tcPr>
+          <w:p>
+            <w:r>
+              <w:t>UNIÃO</w:t>
+            </w:r>
+          </w:p>
+        </w:tc>
+        <w:tc>
+          <w:tcPr>
+            <w:tcW w:type="dxa" w:w="2160"/>
+          </w:tcPr>
+          <w:p>
+            <w:r>
+              <w:t>AC</w:t>
+            </w:r>
+          </w:p>
+        </w:tc>
+        <w:tc>
+          <w:tcPr>
+            <w:tcW w:type="dxa" w:w="2160"/>
+          </w:tcPr>
+          <w:p>
+            <w:r>
+              <w:t>Sim</w:t>
+            </w:r>
+          </w:p>
+        </w:tc>
+      </w:tr>
+    </w:tbl>
+    <w:tbl>
+      <w:tblPr>
+        <w:tblStyle w:val="TableGrid"/>
+        <w:tblW w:type="auto" w:w="0"/>
+        <w:tblLook w:firstColumn="1" w:firstRow="1" w:lastColumn="0" w:lastRow="0" w:noHBand="0" w:noVBand="1" w:val="04A0"/>
+      </w:tblPr>
+      <w:tblGrid>
+        <w:gridCol w:w="2160"/>
+        <w:gridCol w:w="2160"/>
+        <w:gridCol w:w="2160"/>
+        <w:gridCol w:w="2160"/>
+      </w:tblGrid>
+      <w:tr>
+        <w:tc>
+          <w:tcPr>
+            <w:tcW w:type="dxa" w:w="2160"/>
+          </w:tcPr>
+          <w:p>
+            <w:r>
+              <w:t>Eliziane Gama</w:t>
+            </w:r>
+          </w:p>
+        </w:tc>
+        <w:tc>
+          <w:tcPr>
+            <w:tcW w:type="dxa" w:w="2160"/>
+          </w:tcPr>
+          <w:p>
+            <w:r>
+              <w:t>PSD</w:t>
+            </w:r>
+          </w:p>
+        </w:tc>
+        <w:tc>
+          <w:tcPr>
+            <w:tcW w:type="dxa" w:w="2160"/>
+          </w:tcPr>
+          <w:p>
+            <w:r>
+              <w:t>MA</w:t>
+            </w:r>
+          </w:p>
+        </w:tc>
+        <w:tc>
+          <w:tcPr>
+            <w:tcW w:type="dxa" w:w="2160"/>
+          </w:tcPr>
+          <w:p>
+            <w:r>
+              <w:t>Sim</w:t>
+            </w:r>
+          </w:p>
+        </w:tc>
+      </w:tr>
+    </w:tbl>
+    <w:tbl>
+      <w:tblPr>
+        <w:tblStyle w:val="TableGrid"/>
+        <w:tblW w:type="auto" w:w="0"/>
+        <w:tblLook w:firstColumn="1" w:firstRow="1" w:lastColumn="0" w:lastRow="0" w:noHBand="0" w:noVBand="1" w:val="04A0"/>
+      </w:tblPr>
+      <w:tblGrid>
+        <w:gridCol w:w="2160"/>
+        <w:gridCol w:w="2160"/>
+        <w:gridCol w:w="2160"/>
+        <w:gridCol w:w="2160"/>
+      </w:tblGrid>
+      <w:tr>
+        <w:tc>
+          <w:tcPr>
+            <w:tcW w:type="dxa" w:w="2160"/>
+          </w:tcPr>
+          <w:p>
+            <w:r>
+              <w:t>Rodrigo Pacheco</w:t>
+            </w:r>
+          </w:p>
+        </w:tc>
+        <w:tc>
+          <w:tcPr>
+            <w:tcW w:type="dxa" w:w="2160"/>
+          </w:tcPr>
+          <w:p>
+            <w:r>
+              <w:t>PSD</w:t>
+            </w:r>
+          </w:p>
+        </w:tc>
+        <w:tc>
+          <w:tcPr>
+            <w:tcW w:type="dxa" w:w="2160"/>
+          </w:tcPr>
+          <w:p>
+            <w:r>
+              <w:t>MG</w:t>
+            </w:r>
+          </w:p>
+        </w:tc>
+        <w:tc>
+          <w:tcPr>
+            <w:tcW w:type="dxa" w:w="2160"/>
+          </w:tcPr>
+          <w:p>
+            <w:r>
+              <w:t>Presidente (art. 51 RISF)</w:t>
+            </w:r>
+          </w:p>
+        </w:tc>
+      </w:tr>
+    </w:tbl>
+    <w:tbl>
+      <w:tblPr>
+        <w:tblStyle w:val="TableGrid"/>
+        <w:tblW w:type="auto" w:w="0"/>
+        <w:tblLook w:firstColumn="1" w:firstRow="1" w:lastColumn="0" w:lastRow="0" w:noHBand="0" w:noVBand="1" w:val="04A0"/>
+      </w:tblPr>
+      <w:tblGrid>
+        <w:gridCol w:w="2160"/>
+        <w:gridCol w:w="2160"/>
+        <w:gridCol w:w="2160"/>
+        <w:gridCol w:w="2160"/>
+      </w:tblGrid>
+      <w:tr>
+        <w:tc>
+          <w:tcPr>
+            <w:tcW w:type="dxa" w:w="2160"/>
+          </w:tcPr>
+          <w:p>
+            <w:r>
+              <w:t>Tereza Cristina</w:t>
+            </w:r>
+          </w:p>
+        </w:tc>
+        <w:tc>
+          <w:tcPr>
+            <w:tcW w:type="dxa" w:w="2160"/>
+          </w:tcPr>
+          <w:p>
+            <w:r>
+              <w:t>PP</w:t>
+            </w:r>
+          </w:p>
+        </w:tc>
+        <w:tc>
+          <w:tcPr>
+            <w:tcW w:type="dxa" w:w="2160"/>
+          </w:tcPr>
+          <w:p>
+            <w:r>
+              <w:t>MS</w:t>
+            </w:r>
+          </w:p>
+        </w:tc>
+        <w:tc>
+          <w:tcPr>
+            <w:tcW w:type="dxa" w:w="2160"/>
+          </w:tcPr>
+          <w:p>
+            <w:r>
+              <w:t>Sim</w:t>
+            </w:r>
+          </w:p>
+        </w:tc>
+      </w:tr>
+    </w:tbl>
+    <w:tbl>
+      <w:tblPr>
+        <w:tblStyle w:val="TableGrid"/>
+        <w:tblW w:type="auto" w:w="0"/>
+        <w:tblLook w:firstColumn="1" w:firstRow="1" w:lastColumn="0" w:lastRow="0" w:noHBand="0" w:noVBand="1" w:val="04A0"/>
+      </w:tblPr>
+      <w:tblGrid>
+        <w:gridCol w:w="2160"/>
+        <w:gridCol w:w="2160"/>
+        <w:gridCol w:w="2160"/>
+        <w:gridCol w:w="2160"/>
+      </w:tblGrid>
+      <w:tr>
+        <w:tc>
+          <w:tcPr>
+            <w:tcW w:type="dxa" w:w="2160"/>
+          </w:tcPr>
+          <w:p>
+            <w:r>
+              <w:t>Veneziano Vital do Rêgo</w:t>
+            </w:r>
+          </w:p>
+        </w:tc>
+        <w:tc>
+          <w:tcPr>
+            <w:tcW w:type="dxa" w:w="2160"/>
+          </w:tcPr>
+          <w:p>
+            <w:r>
+              <w:t>MDB</w:t>
+            </w:r>
+          </w:p>
+        </w:tc>
+        <w:tc>
+          <w:tcPr>
+            <w:tcW w:type="dxa" w:w="2160"/>
+          </w:tcPr>
+          <w:p>
+            <w:r>
+              <w:t>PB</w:t>
+            </w:r>
+          </w:p>
+        </w:tc>
+        <w:tc>
+          <w:tcPr>
+            <w:tcW w:type="dxa" w:w="2160"/>
+          </w:tcPr>
+          <w:p>
+            <w:r>
+              <w:t>Sim</w:t>
+            </w:r>
+          </w:p>
+        </w:tc>
+      </w:tr>
+    </w:tbl>
+    <w:tbl>
+      <w:tblPr>
+        <w:tblStyle w:val="TableGrid"/>
+        <w:tblW w:type="auto" w:w="0"/>
+        <w:tblLook w:firstColumn="1" w:firstRow="1" w:lastColumn="0" w:lastRow="0" w:noHBand="0" w:noVBand="1" w:val="04A0"/>
+      </w:tblPr>
+      <w:tblGrid>
+        <w:gridCol w:w="2160"/>
+        <w:gridCol w:w="2160"/>
+        <w:gridCol w:w="2160"/>
+        <w:gridCol w:w="2160"/>
+      </w:tblGrid>
+      <w:tr>
+        <w:tc>
+          <w:tcPr>
+            <w:tcW w:type="dxa" w:w="2160"/>
+          </w:tcPr>
+          <w:p>
+            <w:r>
+              <w:t>Zenaide Maia</w:t>
+            </w:r>
+          </w:p>
+        </w:tc>
+        <w:tc>
+          <w:tcPr>
+            <w:tcW w:type="dxa" w:w="2160"/>
+          </w:tcPr>
+          <w:p>
+            <w:r>
+              <w:t>PSD</w:t>
+            </w:r>
+          </w:p>
+        </w:tc>
+        <w:tc>
+          <w:tcPr>
+            <w:tcW w:type="dxa" w:w="2160"/>
+          </w:tcPr>
+          <w:p>
+            <w:r>
+              <w:t>RN</w:t>
+            </w:r>
+          </w:p>
+        </w:tc>
+        <w:tc>
+          <w:tcPr>
+            <w:tcW w:type="dxa" w:w="2160"/>
+          </w:tcPr>
+          <w:p>
+            <w:r>
+              <w:t>Sim</w:t>
+            </w:r>
+          </w:p>
+        </w:tc>
+      </w:tr>
+    </w:tbl>
+    <w:tbl>
+      <w:tblPr>
+        <w:tblStyle w:val="TableGrid"/>
+        <w:tblW w:type="auto" w:w="0"/>
+        <w:tblLook w:firstColumn="1" w:firstRow="1" w:lastColumn="0" w:lastRow="0" w:noHBand="0" w:noVBand="1" w:val="04A0"/>
+      </w:tblPr>
+      <w:tblGrid>
+        <w:gridCol w:w="2160"/>
+        <w:gridCol w:w="2160"/>
+        <w:gridCol w:w="2160"/>
+        <w:gridCol w:w="2160"/>
+      </w:tblGrid>
+      <w:tr>
+        <w:tc>
+          <w:tcPr>
+            <w:tcW w:type="dxa" w:w="2160"/>
+          </w:tcPr>
+          <w:p>
+            <w:r>
+              <w:t>Dr. Hiran</w:t>
+            </w:r>
+          </w:p>
+        </w:tc>
+        <w:tc>
+          <w:tcPr>
+            <w:tcW w:type="dxa" w:w="2160"/>
+          </w:tcPr>
+          <w:p>
+            <w:r>
+              <w:t>PP</w:t>
+            </w:r>
+          </w:p>
+        </w:tc>
+        <w:tc>
+          <w:tcPr>
+            <w:tcW w:type="dxa" w:w="2160"/>
+          </w:tcPr>
+          <w:p>
+            <w:r>
+              <w:t>RR</w:t>
+            </w:r>
+          </w:p>
+        </w:tc>
+        <w:tc>
+          <w:tcPr>
+            <w:tcW w:type="dxa" w:w="2160"/>
+          </w:tcPr>
+          <w:p>
+            <w:r>
+              <w:t>Sim</w:t>
+            </w:r>
+          </w:p>
+        </w:tc>
+      </w:tr>
+    </w:tbl>
+    <w:tbl>
+      <w:tblPr>
+        <w:tblStyle w:val="TableGrid"/>
+        <w:tblW w:type="auto" w:w="0"/>
+        <w:tblLook w:firstColumn="1" w:firstRow="1" w:lastColumn="0" w:lastRow="0" w:noHBand="0" w:noVBand="1" w:val="04A0"/>
+      </w:tblPr>
+      <w:tblGrid>
+        <w:gridCol w:w="2160"/>
+        <w:gridCol w:w="2160"/>
+        <w:gridCol w:w="2160"/>
+        <w:gridCol w:w="2160"/>
+      </w:tblGrid>
+      <w:tr>
+        <w:tc>
+          <w:tcPr>
+            <w:tcW w:type="dxa" w:w="2160"/>
+          </w:tcPr>
+          <w:p>
+            <w:r>
+              <w:t>Flávio Bolsonaro</w:t>
+            </w:r>
+          </w:p>
+        </w:tc>
+        <w:tc>
+          <w:tcPr>
+            <w:tcW w:type="dxa" w:w="2160"/>
+          </w:tcPr>
+          <w:p>
+            <w:r>
+              <w:t>PL</w:t>
+            </w:r>
+          </w:p>
+        </w:tc>
+        <w:tc>
+          <w:tcPr>
+            <w:tcW w:type="dxa" w:w="2160"/>
+          </w:tcPr>
+          <w:p>
+            <w:r>
+              <w:t>RJ</w:t>
+            </w:r>
+          </w:p>
+        </w:tc>
+        <w:tc>
+          <w:tcPr>
+            <w:tcW w:type="dxa" w:w="2160"/>
+          </w:tcPr>
+          <w:p>
+            <w:r>
+              <w:t>Sim</w:t>
+            </w:r>
+          </w:p>
+        </w:tc>
+      </w:tr>
+    </w:tbl>
+    <w:tbl>
+      <w:tblPr>
+        <w:tblStyle w:val="TableGrid"/>
+        <w:tblW w:type="auto" w:w="0"/>
+        <w:tblLook w:firstColumn="1" w:firstRow="1" w:lastColumn="0" w:lastRow="0" w:noHBand="0" w:noVBand="1" w:val="04A0"/>
+      </w:tblPr>
+      <w:tblGrid>
+        <w:gridCol w:w="2160"/>
+        <w:gridCol w:w="2160"/>
+        <w:gridCol w:w="2160"/>
+        <w:gridCol w:w="2160"/>
+      </w:tblGrid>
+      <w:tr>
+        <w:tc>
+          <w:tcPr>
+            <w:tcW w:type="dxa" w:w="2160"/>
+          </w:tcPr>
+          <w:p>
+            <w:r>
+              <w:t>Jorge Kajuru</w:t>
+            </w:r>
+          </w:p>
+        </w:tc>
+        <w:tc>
+          <w:tcPr>
+            <w:tcW w:type="dxa" w:w="2160"/>
+          </w:tcPr>
+          <w:p>
+            <w:r>
+              <w:t>PSB</w:t>
+            </w:r>
+          </w:p>
+        </w:tc>
+        <w:tc>
+          <w:tcPr>
+            <w:tcW w:type="dxa" w:w="2160"/>
+          </w:tcPr>
+          <w:p>
+            <w:r>
+              <w:t>GO</w:t>
+            </w:r>
+          </w:p>
+        </w:tc>
+        <w:tc>
+          <w:tcPr>
+            <w:tcW w:type="dxa" w:w="2160"/>
+          </w:tcPr>
+          <w:p>
+            <w:r>
+              <w:t>Sim</w:t>
+            </w:r>
+          </w:p>
+        </w:tc>
+      </w:tr>
+    </w:tbl>
+    <w:tbl>
+      <w:tblPr>
+        <w:tblStyle w:val="TableGrid"/>
+        <w:tblW w:type="auto" w:w="0"/>
+        <w:tblLook w:firstColumn="1" w:firstRow="1" w:lastColumn="0" w:lastRow="0" w:noHBand="0" w:noVBand="1" w:val="04A0"/>
+      </w:tblPr>
+      <w:tblGrid>
+        <w:gridCol w:w="2160"/>
+        <w:gridCol w:w="2160"/>
+        <w:gridCol w:w="2160"/>
+        <w:gridCol w:w="2160"/>
+      </w:tblGrid>
+      <w:tr>
+        <w:tc>
+          <w:tcPr>
+            <w:tcW w:type="dxa" w:w="2160"/>
+          </w:tcPr>
+          <w:p>
+            <w:r>
+              <w:t>Vanderlan Cardoso</w:t>
+            </w:r>
+          </w:p>
+        </w:tc>
+        <w:tc>
+          <w:tcPr>
+            <w:tcW w:type="dxa" w:w="2160"/>
+          </w:tcPr>
+          <w:p>
+            <w:r>
+              <w:t>PSD</w:t>
+            </w:r>
+          </w:p>
+        </w:tc>
+        <w:tc>
+          <w:tcPr>
+            <w:tcW w:type="dxa" w:w="2160"/>
+          </w:tcPr>
+          <w:p>
+            <w:r>
+              <w:t>GO</w:t>
+            </w:r>
+          </w:p>
+        </w:tc>
+        <w:tc>
+          <w:tcPr>
+            <w:tcW w:type="dxa" w:w="2160"/>
+          </w:tcPr>
+          <w:p>
+            <w:r>
+              <w:t>P-NRV</w:t>
+            </w:r>
+          </w:p>
+        </w:tc>
+      </w:tr>
+    </w:tbl>
+    <w:tbl>
+      <w:tblPr>
+        <w:tblStyle w:val="TableGrid"/>
+        <w:tblW w:type="auto" w:w="0"/>
+        <w:tblLook w:firstColumn="1" w:firstRow="1" w:lastColumn="0" w:lastRow="0" w:noHBand="0" w:noVBand="1" w:val="04A0"/>
+      </w:tblPr>
+      <w:tblGrid>
+        <w:gridCol w:w="2160"/>
+        <w:gridCol w:w="2160"/>
+        <w:gridCol w:w="2160"/>
+        <w:gridCol w:w="2160"/>
+      </w:tblGrid>
+      <w:tr>
+        <w:tc>
+          <w:tcPr>
+            <w:tcW w:type="dxa" w:w="2160"/>
+          </w:tcPr>
+          <w:p>
+            <w:r>
+              <w:t>Rodrigo Cunha</w:t>
+            </w:r>
+          </w:p>
+        </w:tc>
+        <w:tc>
+          <w:tcPr>
+            <w:tcW w:type="dxa" w:w="2160"/>
+          </w:tcPr>
+          <w:p>
+            <w:r>
+              <w:t>UNIÃO</w:t>
+            </w:r>
+          </w:p>
+        </w:tc>
+        <w:tc>
+          <w:tcPr>
+            <w:tcW w:type="dxa" w:w="2160"/>
+          </w:tcPr>
+          <w:p>
+            <w:r>
+              <w:t>AL</w:t>
+            </w:r>
+          </w:p>
+        </w:tc>
+        <w:tc>
+          <w:tcPr>
+            <w:tcW w:type="dxa" w:w="2160"/>
+          </w:tcPr>
+          <w:p>
+            <w:r>
+              <w:t>Sim</w:t>
+            </w:r>
+          </w:p>
+        </w:tc>
+      </w:tr>
+    </w:tbl>
+    <w:tbl>
+      <w:tblPr>
+        <w:tblStyle w:val="TableGrid"/>
+        <w:tblW w:type="auto" w:w="0"/>
+        <w:tblLook w:firstColumn="1" w:firstRow="1" w:lastColumn="0" w:lastRow="0" w:noHBand="0" w:noVBand="1" w:val="04A0"/>
+      </w:tblPr>
+      <w:tblGrid>
+        <w:gridCol w:w="2160"/>
+        <w:gridCol w:w="2160"/>
+        <w:gridCol w:w="2160"/>
+        <w:gridCol w:w="2160"/>
+      </w:tblGrid>
+      <w:tr>
+        <w:tc>
+          <w:tcPr>
+            <w:tcW w:type="dxa" w:w="2160"/>
+          </w:tcPr>
+          <w:p>
+            <w:r>
+              <w:t>Fernando Dueire</w:t>
+            </w:r>
+          </w:p>
+        </w:tc>
+        <w:tc>
+          <w:tcPr>
+            <w:tcW w:type="dxa" w:w="2160"/>
+          </w:tcPr>
+          <w:p>
+            <w:r>
+              <w:t>MDB</w:t>
+            </w:r>
+          </w:p>
+        </w:tc>
+        <w:tc>
+          <w:tcPr>
+            <w:tcW w:type="dxa" w:w="2160"/>
+          </w:tcPr>
+          <w:p>
+            <w:r>
+              <w:t>PE</w:t>
+            </w:r>
+          </w:p>
+        </w:tc>
+        <w:tc>
+          <w:tcPr>
+            <w:tcW w:type="dxa" w:w="2160"/>
+          </w:tcPr>
+          <w:p>
+            <w:r>
+              <w:t>Sim</w:t>
+            </w:r>
+          </w:p>
+        </w:tc>
+      </w:tr>
+    </w:tbl>
+    <w:tbl>
+      <w:tblPr>
+        <w:tblStyle w:val="TableGrid"/>
+        <w:tblW w:type="auto" w:w="0"/>
+        <w:tblLook w:firstColumn="1" w:firstRow="1" w:lastColumn="0" w:lastRow="0" w:noHBand="0" w:noVBand="1" w:val="04A0"/>
+      </w:tblPr>
+      <w:tblGrid>
+        <w:gridCol w:w="2160"/>
+        <w:gridCol w:w="2160"/>
+        <w:gridCol w:w="2160"/>
+        <w:gridCol w:w="2160"/>
+      </w:tblGrid>
+      <w:tr>
+        <w:tc>
+          <w:tcPr>
+            <w:tcW w:type="dxa" w:w="2160"/>
+          </w:tcPr>
+          <w:p>
+            <w:r>
+              <w:t>Oriovisto Guimarães</w:t>
+            </w:r>
+          </w:p>
+        </w:tc>
+        <w:tc>
+          <w:tcPr>
+            <w:tcW w:type="dxa" w:w="2160"/>
+          </w:tcPr>
+          <w:p>
+            <w:r>
+              <w:t>PODEMOS</w:t>
+            </w:r>
+          </w:p>
+        </w:tc>
+        <w:tc>
+          <w:tcPr>
+            <w:tcW w:type="dxa" w:w="2160"/>
+          </w:tcPr>
+          <w:p>
+            <w:r>
+              <w:t>PR</w:t>
+            </w:r>
+          </w:p>
+        </w:tc>
+        <w:tc>
+          <w:tcPr>
+            <w:tcW w:type="dxa" w:w="2160"/>
+          </w:tcPr>
+          <w:p>
+            <w:r>
+              <w:t>Sim</w:t>
+            </w:r>
+          </w:p>
+        </w:tc>
+      </w:tr>
+    </w:tbl>
+    <w:tbl>
+      <w:tblPr>
+        <w:tblStyle w:val="TableGrid"/>
+        <w:tblW w:type="auto" w:w="0"/>
+        <w:tblLook w:firstColumn="1" w:firstRow="1" w:lastColumn="0" w:lastRow="0" w:noHBand="0" w:noVBand="1" w:val="04A0"/>
+      </w:tblPr>
+      <w:tblGrid>
+        <w:gridCol w:w="2160"/>
+        <w:gridCol w:w="2160"/>
+        <w:gridCol w:w="2160"/>
+        <w:gridCol w:w="2160"/>
+      </w:tblGrid>
+      <w:tr>
+        <w:tc>
+          <w:tcPr>
+            <w:tcW w:type="dxa" w:w="2160"/>
+          </w:tcPr>
+          <w:p>
+            <w:r>
+              <w:t>Lucas Barreto</w:t>
+            </w:r>
+          </w:p>
+        </w:tc>
+        <w:tc>
+          <w:tcPr>
+            <w:tcW w:type="dxa" w:w="2160"/>
+          </w:tcPr>
+          <w:p>
+            <w:r>
+              <w:t>PSD</w:t>
+            </w:r>
+          </w:p>
+        </w:tc>
+        <w:tc>
+          <w:tcPr>
+            <w:tcW w:type="dxa" w:w="2160"/>
+          </w:tcPr>
+          <w:p>
+            <w:r>
+              <w:t>AP</w:t>
+            </w:r>
+          </w:p>
+        </w:tc>
+        <w:tc>
+          <w:tcPr>
+            <w:tcW w:type="dxa" w:w="2160"/>
+          </w:tcPr>
+          <w:p>
+            <w:r>
+              <w:t>Sim</w:t>
+            </w:r>
+          </w:p>
+        </w:tc>
+      </w:tr>
+    </w:tbl>
+    <w:tbl>
+      <w:tblPr>
+        <w:tblStyle w:val="TableGrid"/>
+        <w:tblW w:type="auto" w:w="0"/>
+        <w:tblLook w:firstColumn="1" w:firstRow="1" w:lastColumn="0" w:lastRow="0" w:noHBand="0" w:noVBand="1" w:val="04A0"/>
+      </w:tblPr>
+      <w:tblGrid>
+        <w:gridCol w:w="2160"/>
+        <w:gridCol w:w="2160"/>
+        <w:gridCol w:w="2160"/>
+        <w:gridCol w:w="2160"/>
+      </w:tblGrid>
+      <w:tr>
+        <w:tc>
+          <w:tcPr>
+            <w:tcW w:type="dxa" w:w="2160"/>
+          </w:tcPr>
+          <w:p>
+            <w:r>
+              <w:t>Carlos Portinho</w:t>
+            </w:r>
+          </w:p>
+        </w:tc>
+        <w:tc>
+          <w:tcPr>
+            <w:tcW w:type="dxa" w:w="2160"/>
+          </w:tcPr>
+          <w:p>
+            <w:r>
+              <w:t>PL</w:t>
+            </w:r>
+          </w:p>
+        </w:tc>
+        <w:tc>
+          <w:tcPr>
+            <w:tcW w:type="dxa" w:w="2160"/>
+          </w:tcPr>
+          <w:p>
+            <w:r>
+              <w:t>RJ</w:t>
+            </w:r>
+          </w:p>
+        </w:tc>
+        <w:tc>
+          <w:tcPr>
+            <w:tcW w:type="dxa" w:w="2160"/>
+          </w:tcPr>
+          <w:p>
+            <w:r>
+              <w:t>LS</w:t>
+            </w:r>
+          </w:p>
+        </w:tc>
+      </w:tr>
+    </w:tbl>
+    <w:tbl>
+      <w:tblPr>
+        <w:tblStyle w:val="TableGrid"/>
+        <w:tblW w:type="auto" w:w="0"/>
+        <w:tblLook w:firstColumn="1" w:firstRow="1" w:lastColumn="0" w:lastRow="0" w:noHBand="0" w:noVBand="1" w:val="04A0"/>
+      </w:tblPr>
+      <w:tblGrid>
+        <w:gridCol w:w="2160"/>
+        <w:gridCol w:w="2160"/>
+        <w:gridCol w:w="2160"/>
+        <w:gridCol w:w="2160"/>
+      </w:tblGrid>
+      <w:tr>
+        <w:tc>
+          <w:tcPr>
+            <w:tcW w:type="dxa" w:w="2160"/>
+          </w:tcPr>
+          <w:p>
+            <w:r>
+              <w:t>Marcos do Val</w:t>
+            </w:r>
+          </w:p>
+        </w:tc>
+        <w:tc>
+          <w:tcPr>
+            <w:tcW w:type="dxa" w:w="2160"/>
+          </w:tcPr>
+          <w:p>
+            <w:r>
+              <w:t>PODEMOS</w:t>
+            </w:r>
+          </w:p>
+        </w:tc>
+        <w:tc>
+          <w:tcPr>
+            <w:tcW w:type="dxa" w:w="2160"/>
+          </w:tcPr>
+          <w:p>
+            <w:r>
+              <w:t>ES</w:t>
+            </w:r>
+          </w:p>
+        </w:tc>
+        <w:tc>
+          <w:tcPr>
+            <w:tcW w:type="dxa" w:w="2160"/>
+          </w:tcPr>
+          <w:p>
+            <w:r>
+              <w:t>Sim</w:t>
+            </w:r>
+          </w:p>
+        </w:tc>
+      </w:tr>
+    </w:tbl>
+    <w:tbl>
+      <w:tblPr>
+        <w:tblStyle w:val="TableGrid"/>
+        <w:tblW w:type="auto" w:w="0"/>
+        <w:tblLook w:firstColumn="1" w:firstRow="1" w:lastColumn="0" w:lastRow="0" w:noHBand="0" w:noVBand="1" w:val="04A0"/>
+      </w:tblPr>
+      <w:tblGrid>
+        <w:gridCol w:w="2160"/>
+        <w:gridCol w:w="2160"/>
+        <w:gridCol w:w="2160"/>
+        <w:gridCol w:w="2160"/>
+      </w:tblGrid>
+      <w:tr>
+        <w:tc>
+          <w:tcPr>
+            <w:tcW w:type="dxa" w:w="2160"/>
+          </w:tcPr>
+          <w:p>
+            <w:r>
+              <w:t>Fabiano Contarato</w:t>
+            </w:r>
+          </w:p>
+        </w:tc>
+        <w:tc>
+          <w:tcPr>
+            <w:tcW w:type="dxa" w:w="2160"/>
+          </w:tcPr>
+          <w:p>
+            <w:r>
+              <w:t>PT</w:t>
+            </w:r>
+          </w:p>
+        </w:tc>
+        <w:tc>
+          <w:tcPr>
+            <w:tcW w:type="dxa" w:w="2160"/>
+          </w:tcPr>
+          <w:p>
+            <w:r>
+              <w:t>ES</w:t>
+            </w:r>
+          </w:p>
+        </w:tc>
+        <w:tc>
+          <w:tcPr>
+            <w:tcW w:type="dxa" w:w="2160"/>
+          </w:tcPr>
+          <w:p>
+            <w:r>
+              <w:t>Sim</w:t>
+            </w:r>
+          </w:p>
+        </w:tc>
+      </w:tr>
+    </w:tbl>
+    <w:tbl>
+      <w:tblPr>
+        <w:tblStyle w:val="TableGrid"/>
+        <w:tblW w:type="auto" w:w="0"/>
+        <w:tblLook w:firstColumn="1" w:firstRow="1" w:lastColumn="0" w:lastRow="0" w:noHBand="0" w:noVBand="1" w:val="04A0"/>
+      </w:tblPr>
+      <w:tblGrid>
+        <w:gridCol w:w="2160"/>
+        <w:gridCol w:w="2160"/>
+        <w:gridCol w:w="2160"/>
+        <w:gridCol w:w="2160"/>
+      </w:tblGrid>
+      <w:tr>
+        <w:tc>
+          <w:tcPr>
+            <w:tcW w:type="dxa" w:w="2160"/>
+          </w:tcPr>
+          <w:p>
+            <w:r>
+              <w:t>Styvenson Valentim</w:t>
+            </w:r>
+          </w:p>
+        </w:tc>
+        <w:tc>
+          <w:tcPr>
+            <w:tcW w:type="dxa" w:w="2160"/>
+          </w:tcPr>
+          <w:p>
+            <w:r>
+              <w:t>PODEMOS</w:t>
+            </w:r>
+          </w:p>
+        </w:tc>
+        <w:tc>
+          <w:tcPr>
+            <w:tcW w:type="dxa" w:w="2160"/>
+          </w:tcPr>
+          <w:p>
+            <w:r>
+              <w:t>RN</w:t>
+            </w:r>
+          </w:p>
+        </w:tc>
+        <w:tc>
+          <w:tcPr>
+            <w:tcW w:type="dxa" w:w="2160"/>
+          </w:tcPr>
+          <w:p>
+            <w:r>
+              <w:t>P-NRV</w:t>
+            </w:r>
+          </w:p>
+        </w:tc>
+      </w:tr>
+    </w:tbl>
+    <w:tbl>
+      <w:tblPr>
+        <w:tblStyle w:val="TableGrid"/>
+        <w:tblW w:type="auto" w:w="0"/>
+        <w:tblLook w:firstColumn="1" w:firstRow="1" w:lastColumn="0" w:lastRow="0" w:noHBand="0" w:noVBand="1" w:val="04A0"/>
+      </w:tblPr>
+      <w:tblGrid>
+        <w:gridCol w:w="2160"/>
+        <w:gridCol w:w="2160"/>
+        <w:gridCol w:w="2160"/>
+        <w:gridCol w:w="2160"/>
+      </w:tblGrid>
+      <w:tr>
+        <w:tc>
+          <w:tcPr>
+            <w:tcW w:type="dxa" w:w="2160"/>
+          </w:tcPr>
+          <w:p>
+            <w:r>
+              <w:t>Angelo Coronel</w:t>
+            </w:r>
+          </w:p>
+        </w:tc>
+        <w:tc>
+          <w:tcPr>
+            <w:tcW w:type="dxa" w:w="2160"/>
+          </w:tcPr>
+          <w:p>
+            <w:r>
+              <w:t>PSD</w:t>
+            </w:r>
+          </w:p>
+        </w:tc>
+        <w:tc>
+          <w:tcPr>
+            <w:tcW w:type="dxa" w:w="2160"/>
+          </w:tcPr>
+          <w:p>
+            <w:r>
+              <w:t>BA</w:t>
+            </w:r>
+          </w:p>
+        </w:tc>
+        <w:tc>
+          <w:tcPr>
+            <w:tcW w:type="dxa" w:w="2160"/>
+          </w:tcPr>
+          <w:p>
+            <w:r>
+              <w:t>Sim</w:t>
+            </w:r>
+          </w:p>
+        </w:tc>
+      </w:tr>
+    </w:tbl>
+    <w:tbl>
+      <w:tblPr>
+        <w:tblStyle w:val="TableGrid"/>
+        <w:tblW w:type="auto" w:w="0"/>
+        <w:tblLook w:firstColumn="1" w:firstRow="1" w:lastColumn="0" w:lastRow="0" w:noHBand="0" w:noVBand="1" w:val="04A0"/>
+      </w:tblPr>
+      <w:tblGrid>
+        <w:gridCol w:w="2160"/>
+        <w:gridCol w:w="2160"/>
+        <w:gridCol w:w="2160"/>
+        <w:gridCol w:w="2160"/>
+      </w:tblGrid>
+      <w:tr>
+        <w:tc>
+          <w:tcPr>
+            <w:tcW w:type="dxa" w:w="2160"/>
+          </w:tcPr>
+          <w:p>
+            <w:r>
+              <w:t>Cid Gomes</w:t>
+            </w:r>
+          </w:p>
+        </w:tc>
+        <w:tc>
+          <w:tcPr>
+            <w:tcW w:type="dxa" w:w="2160"/>
+          </w:tcPr>
+          <w:p>
+            <w:r>
+              <w:t>PDT</w:t>
+            </w:r>
+          </w:p>
+        </w:tc>
+        <w:tc>
+          <w:tcPr>
+            <w:tcW w:type="dxa" w:w="2160"/>
+          </w:tcPr>
+          <w:p>
+            <w:r>
+              <w:t>CE</w:t>
+            </w:r>
+          </w:p>
+        </w:tc>
+        <w:tc>
+          <w:tcPr>
+            <w:tcW w:type="dxa" w:w="2160"/>
+          </w:tcPr>
+          <w:p>
+            <w:r>
+              <w:t>AP</w:t>
+            </w:r>
+          </w:p>
+        </w:tc>
+      </w:tr>
+    </w:tbl>
+    <w:tbl>
+      <w:tblPr>
+        <w:tblStyle w:val="TableGrid"/>
+        <w:tblW w:type="auto" w:w="0"/>
+        <w:tblLook w:firstColumn="1" w:firstRow="1" w:lastColumn="0" w:lastRow="0" w:noHBand="0" w:noVBand="1" w:val="04A0"/>
+      </w:tblPr>
+      <w:tblGrid>
+        <w:gridCol w:w="2160"/>
+        <w:gridCol w:w="2160"/>
+        <w:gridCol w:w="2160"/>
+        <w:gridCol w:w="2160"/>
+      </w:tblGrid>
+      <w:tr>
+        <w:tc>
+          <w:tcPr>
+            <w:tcW w:type="dxa" w:w="2160"/>
+          </w:tcPr>
+          <w:p>
+            <w:r>
+              <w:t>Eduardo Girão</w:t>
+            </w:r>
+          </w:p>
+        </w:tc>
+        <w:tc>
+          <w:tcPr>
+            <w:tcW w:type="dxa" w:w="2160"/>
+          </w:tcPr>
+          <w:p>
+            <w:r>
+              <w:t>NOVO</w:t>
+            </w:r>
+          </w:p>
+        </w:tc>
+        <w:tc>
+          <w:tcPr>
+            <w:tcW w:type="dxa" w:w="2160"/>
+          </w:tcPr>
+          <w:p>
+            <w:r>
+              <w:t>CE</w:t>
+            </w:r>
+          </w:p>
+        </w:tc>
+        <w:tc>
+          <w:tcPr>
+            <w:tcW w:type="dxa" w:w="2160"/>
+          </w:tcPr>
+          <w:p>
+            <w:r>
+              <w:t>Sim</w:t>
+            </w:r>
+          </w:p>
+        </w:tc>
+      </w:tr>
+    </w:tbl>
+    <w:tbl>
+      <w:tblPr>
+        <w:tblStyle w:val="TableGrid"/>
+        <w:tblW w:type="auto" w:w="0"/>
+        <w:tblLook w:firstColumn="1" w:firstRow="1" w:lastColumn="0" w:lastRow="0" w:noHBand="0" w:noVBand="1" w:val="04A0"/>
+      </w:tblPr>
+      <w:tblGrid>
+        <w:gridCol w:w="2160"/>
+        <w:gridCol w:w="2160"/>
+        <w:gridCol w:w="2160"/>
+        <w:gridCol w:w="2160"/>
+      </w:tblGrid>
+      <w:tr>
+        <w:tc>
+          <w:tcPr>
+            <w:tcW w:type="dxa" w:w="2160"/>
+          </w:tcPr>
+          <w:p>
+            <w:r>
+              <w:t>Leila Barros</w:t>
+            </w:r>
+          </w:p>
+        </w:tc>
+        <w:tc>
+          <w:tcPr>
+            <w:tcW w:type="dxa" w:w="2160"/>
+          </w:tcPr>
+          <w:p>
+            <w:r>
+              <w:t>PDT</w:t>
+            </w:r>
+          </w:p>
+        </w:tc>
+        <w:tc>
+          <w:tcPr>
+            <w:tcW w:type="dxa" w:w="2160"/>
+          </w:tcPr>
+          <w:p>
+            <w:r>
+              <w:t>DF</w:t>
+            </w:r>
+          </w:p>
+        </w:tc>
+        <w:tc>
+          <w:tcPr>
+            <w:tcW w:type="dxa" w:w="2160"/>
+          </w:tcPr>
+          <w:p>
+            <w:r>
+              <w:t>Sim</w:t>
+            </w:r>
+          </w:p>
+        </w:tc>
+      </w:tr>
+    </w:tbl>
+    <w:tbl>
+      <w:tblPr>
+        <w:tblStyle w:val="TableGrid"/>
+        <w:tblW w:type="auto" w:w="0"/>
+        <w:tblLook w:firstColumn="1" w:firstRow="1" w:lastColumn="0" w:lastRow="0" w:noHBand="0" w:noVBand="1" w:val="04A0"/>
+      </w:tblPr>
+      <w:tblGrid>
+        <w:gridCol w:w="2160"/>
+        <w:gridCol w:w="2160"/>
+        <w:gridCol w:w="2160"/>
+        <w:gridCol w:w="2160"/>
+      </w:tblGrid>
+      <w:tr>
+        <w:tc>
+          <w:tcPr>
+            <w:tcW w:type="dxa" w:w="2160"/>
+          </w:tcPr>
+          <w:p>
+            <w:r>
+              <w:t>Alessandro Vieira</w:t>
+            </w:r>
+          </w:p>
+        </w:tc>
+        <w:tc>
+          <w:tcPr>
+            <w:tcW w:type="dxa" w:w="2160"/>
+          </w:tcPr>
+          <w:p>
+            <w:r>
+              <w:t>PSDB</w:t>
+            </w:r>
+          </w:p>
+        </w:tc>
+        <w:tc>
+          <w:tcPr>
+            <w:tcW w:type="dxa" w:w="2160"/>
+          </w:tcPr>
+          <w:p>
+            <w:r>
+              <w:t>SE</w:t>
+            </w:r>
+          </w:p>
+        </w:tc>
+        <w:tc>
+          <w:tcPr>
+            <w:tcW w:type="dxa" w:w="2160"/>
+          </w:tcPr>
+          <w:p>
+            <w:r>
+              <w:t>Sim</w:t>
+            </w:r>
+          </w:p>
+        </w:tc>
+      </w:tr>
+    </w:tbl>
+    <w:tbl>
+      <w:tblPr>
+        <w:tblStyle w:val="TableGrid"/>
+        <w:tblW w:type="auto" w:w="0"/>
+        <w:tblLook w:firstColumn="1" w:firstRow="1" w:lastColumn="0" w:lastRow="0" w:noHBand="0" w:noVBand="1" w:val="04A0"/>
+      </w:tblPr>
+      <w:tblGrid>
+        <w:gridCol w:w="2160"/>
+        <w:gridCol w:w="2160"/>
+        <w:gridCol w:w="2160"/>
+        <w:gridCol w:w="2160"/>
+      </w:tblGrid>
+      <w:tr>
+        <w:tc>
+          <w:tcPr>
+            <w:tcW w:type="dxa" w:w="2160"/>
+          </w:tcPr>
+          <w:p>
+            <w:r>
+              <w:t>Nelsinho Trad</w:t>
+            </w:r>
+          </w:p>
+        </w:tc>
+        <w:tc>
+          <w:tcPr>
+            <w:tcW w:type="dxa" w:w="2160"/>
+          </w:tcPr>
+          <w:p>
+            <w:r>
+              <w:t>PSD</w:t>
+            </w:r>
+          </w:p>
+        </w:tc>
+        <w:tc>
+          <w:tcPr>
+            <w:tcW w:type="dxa" w:w="2160"/>
+          </w:tcPr>
+          <w:p>
+            <w:r>
+              <w:t>MS</w:t>
+            </w:r>
+          </w:p>
+        </w:tc>
+        <w:tc>
+          <w:tcPr>
+            <w:tcW w:type="dxa" w:w="2160"/>
+          </w:tcPr>
+          <w:p>
+            <w:r>
+              <w:t>Sim</w:t>
+            </w:r>
+          </w:p>
+        </w:tc>
+      </w:tr>
+    </w:tbl>
+    <w:tbl>
+      <w:tblPr>
+        <w:tblStyle w:val="TableGrid"/>
+        <w:tblW w:type="auto" w:w="0"/>
+        <w:tblLook w:firstColumn="1" w:firstRow="1" w:lastColumn="0" w:lastRow="0" w:noHBand="0" w:noVBand="1" w:val="04A0"/>
+      </w:tblPr>
+      <w:tblGrid>
+        <w:gridCol w:w="2160"/>
+        <w:gridCol w:w="2160"/>
+        <w:gridCol w:w="2160"/>
+        <w:gridCol w:w="2160"/>
+      </w:tblGrid>
+      <w:tr>
+        <w:tc>
+          <w:tcPr>
+            <w:tcW w:type="dxa" w:w="2160"/>
+          </w:tcPr>
+          <w:p>
+            <w:r>
+              <w:t>Soraya Thronicke</w:t>
+            </w:r>
+          </w:p>
+        </w:tc>
+        <w:tc>
+          <w:tcPr>
+            <w:tcW w:type="dxa" w:w="2160"/>
+          </w:tcPr>
+          <w:p>
+            <w:r>
+              <w:t>UNIÃO</w:t>
+            </w:r>
+          </w:p>
+        </w:tc>
+        <w:tc>
+          <w:tcPr>
+            <w:tcW w:type="dxa" w:w="2160"/>
+          </w:tcPr>
+          <w:p>
+            <w:r>
+              <w:t>MS</w:t>
+            </w:r>
+          </w:p>
+        </w:tc>
+        <w:tc>
+          <w:tcPr>
+            <w:tcW w:type="dxa" w:w="2160"/>
+          </w:tcPr>
+          <w:p>
+            <w:r>
+              <w:t>LS</w:t>
+            </w:r>
+          </w:p>
+        </w:tc>
+      </w:tr>
+    </w:tbl>
+    <w:tbl>
+      <w:tblPr>
+        <w:tblStyle w:val="TableGrid"/>
+        <w:tblW w:type="auto" w:w="0"/>
+        <w:tblLook w:firstColumn="1" w:firstRow="1" w:lastColumn="0" w:lastRow="0" w:noHBand="0" w:noVBand="1" w:val="04A0"/>
+      </w:tblPr>
+      <w:tblGrid>
+        <w:gridCol w:w="2160"/>
+        <w:gridCol w:w="2160"/>
+        <w:gridCol w:w="2160"/>
+        <w:gridCol w:w="2160"/>
+      </w:tblGrid>
+      <w:tr>
+        <w:tc>
+          <w:tcPr>
+            <w:tcW w:type="dxa" w:w="2160"/>
+          </w:tcPr>
+          <w:p>
+            <w:r>
+              <w:t>Carlos Viana</w:t>
+            </w:r>
+          </w:p>
+        </w:tc>
+        <w:tc>
+          <w:tcPr>
+            <w:tcW w:type="dxa" w:w="2160"/>
+          </w:tcPr>
+          <w:p>
+            <w:r>
+              <w:t>PODEMOS</w:t>
+            </w:r>
+          </w:p>
+        </w:tc>
+        <w:tc>
+          <w:tcPr>
+            <w:tcW w:type="dxa" w:w="2160"/>
+          </w:tcPr>
+          <w:p>
+            <w:r>
+              <w:t>MG</w:t>
+            </w:r>
+          </w:p>
+        </w:tc>
+        <w:tc>
+          <w:tcPr>
+            <w:tcW w:type="dxa" w:w="2160"/>
+          </w:tcPr>
+          <w:p>
+            <w:r>
+              <w:t>Sim</w:t>
+            </w:r>
+          </w:p>
+        </w:tc>
+      </w:tr>
+    </w:tbl>
+    <w:tbl>
+      <w:tblPr>
+        <w:tblStyle w:val="TableGrid"/>
+        <w:tblW w:type="auto" w:w="0"/>
+        <w:tblLook w:firstColumn="1" w:firstRow="1" w:lastColumn="0" w:lastRow="0" w:noHBand="0" w:noVBand="1" w:val="04A0"/>
+      </w:tblPr>
+      <w:tblGrid>
+        <w:gridCol w:w="2160"/>
+        <w:gridCol w:w="2160"/>
+        <w:gridCol w:w="2160"/>
+        <w:gridCol w:w="2160"/>
+      </w:tblGrid>
+      <w:tr>
+        <w:tc>
+          <w:tcPr>
+            <w:tcW w:type="dxa" w:w="2160"/>
+          </w:tcPr>
+          <w:p>
+            <w:r>
+              <w:t>Daniella Ribeiro</w:t>
+            </w:r>
+          </w:p>
+        </w:tc>
+        <w:tc>
+          <w:tcPr>
+            <w:tcW w:type="dxa" w:w="2160"/>
+          </w:tcPr>
+          <w:p>
+            <w:r>
+              <w:t>PSD</w:t>
+            </w:r>
+          </w:p>
+        </w:tc>
+        <w:tc>
+          <w:tcPr>
+            <w:tcW w:type="dxa" w:w="2160"/>
+          </w:tcPr>
+          <w:p>
+            <w:r>
+              <w:t>PB</w:t>
+            </w:r>
+          </w:p>
+        </w:tc>
+        <w:tc>
+          <w:tcPr>
+            <w:tcW w:type="dxa" w:w="2160"/>
+          </w:tcPr>
+          <w:p>
+            <w:r>
+              <w:t>Sim</w:t>
+            </w:r>
+          </w:p>
+        </w:tc>
+      </w:tr>
+    </w:tbl>
+    <w:tbl>
+      <w:tblPr>
+        <w:tblStyle w:val="TableGrid"/>
+        <w:tblW w:type="auto" w:w="0"/>
+        <w:tblLook w:firstColumn="1" w:firstRow="1" w:lastColumn="0" w:lastRow="0" w:noHBand="0" w:noVBand="1" w:val="04A0"/>
+      </w:tblPr>
+      <w:tblGrid>
+        <w:gridCol w:w="2160"/>
+        <w:gridCol w:w="2160"/>
+        <w:gridCol w:w="2160"/>
+        <w:gridCol w:w="2160"/>
+      </w:tblGrid>
+      <w:tr>
+        <w:tc>
+          <w:tcPr>
+            <w:tcW w:type="dxa" w:w="2160"/>
+          </w:tcPr>
+          <w:p>
+            <w:r>
+              <w:t>Giordano</w:t>
+            </w:r>
+          </w:p>
+        </w:tc>
+        <w:tc>
+          <w:tcPr>
+            <w:tcW w:type="dxa" w:w="2160"/>
+          </w:tcPr>
+          <w:p>
+            <w:r>
+              <w:t>MDB</w:t>
+            </w:r>
+          </w:p>
+        </w:tc>
+        <w:tc>
+          <w:tcPr>
+            <w:tcW w:type="dxa" w:w="2160"/>
+          </w:tcPr>
+          <w:p>
+            <w:r>
+              <w:t>SP</w:t>
+            </w:r>
+          </w:p>
+        </w:tc>
+        <w:tc>
+          <w:tcPr>
+            <w:tcW w:type="dxa" w:w="2160"/>
+          </w:tcPr>
+          <w:p>
+            <w:r>
+              <w:t>Sim</w:t>
+            </w:r>
+          </w:p>
+        </w:tc>
+      </w:tr>
+    </w:tbl>
+    <w:tbl>
+      <w:tblPr>
+        <w:tblStyle w:val="TableGrid"/>
+        <w:tblW w:type="auto" w:w="0"/>
+        <w:tblLook w:firstColumn="1" w:firstRow="1" w:lastColumn="0" w:lastRow="0" w:noHBand="0" w:noVBand="1" w:val="04A0"/>
+      </w:tblPr>
+      <w:tblGrid>
+        <w:gridCol w:w="2160"/>
+        <w:gridCol w:w="2160"/>
+        <w:gridCol w:w="2160"/>
+        <w:gridCol w:w="2160"/>
+      </w:tblGrid>
+      <w:tr>
+        <w:tc>
+          <w:tcPr>
+            <w:tcW w:type="dxa" w:w="2160"/>
+          </w:tcPr>
+          <w:p>
+            <w:r>
+              <w:t>Astronauta Marcos Pontes</w:t>
+            </w:r>
+          </w:p>
+        </w:tc>
+        <w:tc>
+          <w:tcPr>
+            <w:tcW w:type="dxa" w:w="2160"/>
+          </w:tcPr>
+          <w:p>
+            <w:r>
+              <w:t>PL</w:t>
+            </w:r>
+          </w:p>
+        </w:tc>
+        <w:tc>
+          <w:tcPr>
+            <w:tcW w:type="dxa" w:w="2160"/>
+          </w:tcPr>
+          <w:p>
+            <w:r>
+              <w:t>SP</w:t>
+            </w:r>
+          </w:p>
+        </w:tc>
+        <w:tc>
+          <w:tcPr>
+            <w:tcW w:type="dxa" w:w="2160"/>
+          </w:tcPr>
+          <w:p>
+            <w:r>
+              <w:t>MIS</w:t>
+            </w:r>
+          </w:p>
+        </w:tc>
+      </w:tr>
+    </w:tbl>
+    <w:tbl>
+      <w:tblPr>
+        <w:tblStyle w:val="TableGrid"/>
+        <w:tblW w:type="auto" w:w="0"/>
+        <w:tblLook w:firstColumn="1" w:firstRow="1" w:lastColumn="0" w:lastRow="0" w:noHBand="0" w:noVBand="1" w:val="04A0"/>
+      </w:tblPr>
+      <w:tblGrid>
+        <w:gridCol w:w="2160"/>
+        <w:gridCol w:w="2160"/>
+        <w:gridCol w:w="2160"/>
+        <w:gridCol w:w="2160"/>
+      </w:tblGrid>
+      <w:tr>
+        <w:tc>
+          <w:tcPr>
+            <w:tcW w:type="dxa" w:w="2160"/>
+          </w:tcPr>
+          <w:p>
+            <w:r>
+              <w:t>Ivete da Silveira</w:t>
+            </w:r>
+          </w:p>
+        </w:tc>
+        <w:tc>
+          <w:tcPr>
+            <w:tcW w:type="dxa" w:w="2160"/>
+          </w:tcPr>
+          <w:p>
+            <w:r>
+              <w:t>MDB</w:t>
+            </w:r>
+          </w:p>
+        </w:tc>
+        <w:tc>
+          <w:tcPr>
+            <w:tcW w:type="dxa" w:w="2160"/>
+          </w:tcPr>
+          <w:p>
+            <w:r>
+              <w:t>SC</w:t>
+            </w:r>
+          </w:p>
+        </w:tc>
+        <w:tc>
+          <w:tcPr>
+            <w:tcW w:type="dxa" w:w="2160"/>
+          </w:tcPr>
+          <w:p>
+            <w:r>
+              <w:t>LS</w:t>
+            </w:r>
+          </w:p>
+        </w:tc>
+      </w:tr>
+    </w:tbl>
+    <w:tbl>
+      <w:tblPr>
+        <w:tblStyle w:val="TableGrid"/>
+        <w:tblW w:type="auto" w:w="0"/>
+        <w:tblLook w:firstColumn="1" w:firstRow="1" w:lastColumn="0" w:lastRow="0" w:noHBand="0" w:noVBand="1" w:val="04A0"/>
+      </w:tblPr>
+      <w:tblGrid>
+        <w:gridCol w:w="2160"/>
+        <w:gridCol w:w="2160"/>
+        <w:gridCol w:w="2160"/>
+        <w:gridCol w:w="2160"/>
+      </w:tblGrid>
+      <w:tr>
+        <w:tc>
+          <w:tcPr>
+            <w:tcW w:type="dxa" w:w="2160"/>
+          </w:tcPr>
+          <w:p>
+            <w:r>
+              <w:t>Dr. Samuel Araújo</w:t>
+            </w:r>
+          </w:p>
+        </w:tc>
+        <w:tc>
+          <w:tcPr>
+            <w:tcW w:type="dxa" w:w="2160"/>
+          </w:tcPr>
+          <w:p>
+            <w:r>
+              <w:t>PSD</w:t>
+            </w:r>
+          </w:p>
+        </w:tc>
+        <w:tc>
+          <w:tcPr>
+            <w:tcW w:type="dxa" w:w="2160"/>
+          </w:tcPr>
+          <w:p>
+            <w:r>
+              <w:t>RO</w:t>
+            </w:r>
+          </w:p>
+        </w:tc>
+        <w:tc>
+          <w:tcPr>
+            <w:tcW w:type="dxa" w:w="2160"/>
+          </w:tcPr>
+          <w:p>
+            <w:r>
+              <w:t>LS</w:t>
+            </w:r>
+          </w:p>
+        </w:tc>
+      </w:tr>
+    </w:tbl>
+    <w:tbl>
+      <w:tblPr>
+        <w:tblStyle w:val="TableGrid"/>
+        <w:tblW w:type="auto" w:w="0"/>
+        <w:tblLook w:firstColumn="1" w:firstRow="1" w:lastColumn="0" w:lastRow="0" w:noHBand="0" w:noVBand="1" w:val="04A0"/>
+      </w:tblPr>
+      <w:tblGrid>
+        <w:gridCol w:w="2160"/>
+        <w:gridCol w:w="2160"/>
+        <w:gridCol w:w="2160"/>
+        <w:gridCol w:w="2160"/>
+      </w:tblGrid>
+      <w:tr>
+        <w:tc>
+          <w:tcPr>
+            <w:tcW w:type="dxa" w:w="2160"/>
+          </w:tcPr>
+          <w:p>
+            <w:r>
+              <w:t>Mecias de Jesus</w:t>
+            </w:r>
+          </w:p>
+        </w:tc>
+        <w:tc>
+          <w:tcPr>
+            <w:tcW w:type="dxa" w:w="2160"/>
+          </w:tcPr>
+          <w:p>
+            <w:r>
+              <w:t>REPUBLICANOS</w:t>
+            </w:r>
+          </w:p>
+        </w:tc>
+        <w:tc>
+          <w:tcPr>
+            <w:tcW w:type="dxa" w:w="2160"/>
+          </w:tcPr>
+          <w:p>
+            <w:r>
+              <w:t>RR</w:t>
+            </w:r>
+          </w:p>
+        </w:tc>
+        <w:tc>
+          <w:tcPr>
+            <w:tcW w:type="dxa" w:w="2160"/>
+          </w:tcPr>
+          <w:p>
+            <w:r>
+              <w:t>Sim</w:t>
+            </w:r>
+          </w:p>
+        </w:tc>
+      </w:tr>
+    </w:tbl>
+    <w:tbl>
+      <w:tblPr>
+        <w:tblStyle w:val="TableGrid"/>
+        <w:tblW w:type="auto" w:w="0"/>
+        <w:tblLook w:firstColumn="1" w:firstRow="1" w:lastColumn="0" w:lastRow="0" w:noHBand="0" w:noVBand="1" w:val="04A0"/>
+      </w:tblPr>
+      <w:tblGrid>
+        <w:gridCol w:w="2160"/>
+        <w:gridCol w:w="2160"/>
+        <w:gridCol w:w="2160"/>
+        <w:gridCol w:w="2160"/>
+      </w:tblGrid>
+      <w:tr>
+        <w:tc>
+          <w:tcPr>
+            <w:tcW w:type="dxa" w:w="2160"/>
+          </w:tcPr>
+          <w:p>
+            <w:r>
+              <w:t>Margareth Buzetti</w:t>
+            </w:r>
+          </w:p>
+        </w:tc>
+        <w:tc>
+          <w:tcPr>
+            <w:tcW w:type="dxa" w:w="2160"/>
+          </w:tcPr>
+          <w:p>
+            <w:r>
+              <w:t>PSD</w:t>
+            </w:r>
+          </w:p>
+        </w:tc>
+        <w:tc>
+          <w:tcPr>
+            <w:tcW w:type="dxa" w:w="2160"/>
+          </w:tcPr>
+          <w:p>
+            <w:r>
+              <w:t>MT</w:t>
+            </w:r>
+          </w:p>
+        </w:tc>
+        <w:tc>
+          <w:tcPr>
+            <w:tcW w:type="dxa" w:w="2160"/>
+          </w:tcPr>
+          <w:p>
+            <w:r>
+              <w:t>Sim</w:t>
+            </w:r>
+          </w:p>
+        </w:tc>
+      </w:tr>
+    </w:tbl>
+    <w:tbl>
+      <w:tblPr>
+        <w:tblStyle w:val="TableGrid"/>
+        <w:tblW w:type="auto" w:w="0"/>
+        <w:tblLook w:firstColumn="1" w:firstRow="1" w:lastColumn="0" w:lastRow="0" w:noHBand="0" w:noVBand="1" w:val="04A0"/>
+      </w:tblPr>
+      <w:tblGrid>
+        <w:gridCol w:w="2160"/>
+        <w:gridCol w:w="2160"/>
+        <w:gridCol w:w="2160"/>
+        <w:gridCol w:w="2160"/>
+      </w:tblGrid>
+      <w:tr>
+        <w:tc>
+          <w:tcPr>
+            <w:tcW w:type="dxa" w:w="2160"/>
+          </w:tcPr>
+          <w:p>
+            <w:r>
+              <w:t>Sergio Moro</w:t>
+            </w:r>
+          </w:p>
+        </w:tc>
+        <w:tc>
+          <w:tcPr>
+            <w:tcW w:type="dxa" w:w="2160"/>
+          </w:tcPr>
+          <w:p>
+            <w:r>
+              <w:t>UNIÃO</w:t>
+            </w:r>
+          </w:p>
+        </w:tc>
+        <w:tc>
+          <w:tcPr>
+            <w:tcW w:type="dxa" w:w="2160"/>
+          </w:tcPr>
+          <w:p>
+            <w:r>
+              <w:t>PR</w:t>
+            </w:r>
+          </w:p>
+        </w:tc>
+        <w:tc>
+          <w:tcPr>
+            <w:tcW w:type="dxa" w:w="2160"/>
+          </w:tcPr>
+          <w:p>
+            <w:r>
+              <w:t>Sim</w:t>
+            </w:r>
+          </w:p>
+        </w:tc>
+      </w:tr>
+    </w:tbl>
+    <w:tbl>
+      <w:tblPr>
+        <w:tblStyle w:val="TableGrid"/>
+        <w:tblW w:type="auto" w:w="0"/>
+        <w:tblLook w:firstColumn="1" w:firstRow="1" w:lastColumn="0" w:lastRow="0" w:noHBand="0" w:noVBand="1" w:val="04A0"/>
+      </w:tblPr>
+      <w:tblGrid>
+        <w:gridCol w:w="2160"/>
+        <w:gridCol w:w="2160"/>
+        <w:gridCol w:w="2160"/>
+        <w:gridCol w:w="2160"/>
+      </w:tblGrid>
+      <w:tr>
+        <w:tc>
+          <w:tcPr>
+            <w:tcW w:type="dxa" w:w="2160"/>
+          </w:tcPr>
+          <w:p>
+            <w:r>
+              <w:t>Damares Alves</w:t>
+            </w:r>
+          </w:p>
+        </w:tc>
+        <w:tc>
+          <w:tcPr>
+            <w:tcW w:type="dxa" w:w="2160"/>
+          </w:tcPr>
+          <w:p>
+            <w:r>
+              <w:t>REPUBLICANOS</w:t>
+            </w:r>
+          </w:p>
+        </w:tc>
+        <w:tc>
+          <w:tcPr>
+            <w:tcW w:type="dxa" w:w="2160"/>
+          </w:tcPr>
+          <w:p>
+            <w:r>
+              <w:t>DF</w:t>
+            </w:r>
+          </w:p>
+        </w:tc>
+        <w:tc>
+          <w:tcPr>
+            <w:tcW w:type="dxa" w:w="2160"/>
+          </w:tcPr>
+          <w:p>
+            <w:r>
+              <w:t>Sim</w:t>
+            </w:r>
+          </w:p>
+        </w:tc>
+      </w:tr>
+    </w:tbl>
+    <w:tbl>
+      <w:tblPr>
+        <w:tblStyle w:val="TableGrid"/>
+        <w:tblW w:type="auto" w:w="0"/>
+        <w:tblLook w:firstColumn="1" w:firstRow="1" w:lastColumn="0" w:lastRow="0" w:noHBand="0" w:noVBand="1" w:val="04A0"/>
+      </w:tblPr>
+      <w:tblGrid>
+        <w:gridCol w:w="2160"/>
+        <w:gridCol w:w="2160"/>
+        <w:gridCol w:w="2160"/>
+        <w:gridCol w:w="2160"/>
+      </w:tblGrid>
+      <w:tr>
+        <w:tc>
+          <w:tcPr>
+            <w:tcW w:type="dxa" w:w="2160"/>
+          </w:tcPr>
+          <w:p>
+            <w:r>
+              <w:t>Cleitinho</w:t>
+            </w:r>
+          </w:p>
+        </w:tc>
+        <w:tc>
+          <w:tcPr>
+            <w:tcW w:type="dxa" w:w="2160"/>
+          </w:tcPr>
+          <w:p>
+            <w:r>
+              <w:t>REPUBLICANOS</w:t>
+            </w:r>
+          </w:p>
+        </w:tc>
+        <w:tc>
+          <w:tcPr>
+            <w:tcW w:type="dxa" w:w="2160"/>
+          </w:tcPr>
+          <w:p>
+            <w:r>
+              <w:t>MG</w:t>
+            </w:r>
+          </w:p>
+        </w:tc>
+        <w:tc>
+          <w:tcPr>
+            <w:tcW w:type="dxa" w:w="2160"/>
+          </w:tcPr>
+          <w:p>
+            <w:r>
+              <w:t>Sim</w:t>
+            </w:r>
+          </w:p>
+        </w:tc>
+      </w:tr>
+    </w:tbl>
+    <w:tbl>
+      <w:tblPr>
+        <w:tblStyle w:val="TableGrid"/>
+        <w:tblW w:type="auto" w:w="0"/>
+        <w:tblLook w:firstColumn="1" w:firstRow="1" w:lastColumn="0" w:lastRow="0" w:noHBand="0" w:noVBand="1" w:val="04A0"/>
+      </w:tblPr>
+      <w:tblGrid>
+        <w:gridCol w:w="2160"/>
+        <w:gridCol w:w="2160"/>
+        <w:gridCol w:w="2160"/>
+        <w:gridCol w:w="2160"/>
+      </w:tblGrid>
+      <w:tr>
+        <w:tc>
+          <w:tcPr>
+            <w:tcW w:type="dxa" w:w="2160"/>
+          </w:tcPr>
+          <w:p>
+            <w:r>
+              <w:t>Teresa Leitão</w:t>
+            </w:r>
+          </w:p>
+        </w:tc>
+        <w:tc>
+          <w:tcPr>
+            <w:tcW w:type="dxa" w:w="2160"/>
+          </w:tcPr>
+          <w:p>
+            <w:r>
+              <w:t>PT</w:t>
+            </w:r>
+          </w:p>
+        </w:tc>
+        <w:tc>
+          <w:tcPr>
+            <w:tcW w:type="dxa" w:w="2160"/>
+          </w:tcPr>
+          <w:p>
+            <w:r>
+              <w:t>PE</w:t>
+            </w:r>
+          </w:p>
+        </w:tc>
+        <w:tc>
+          <w:tcPr>
+            <w:tcW w:type="dxa" w:w="2160"/>
+          </w:tcPr>
+          <w:p>
+            <w:r>
+              <w:t>Sim</w:t>
+            </w:r>
+          </w:p>
+        </w:tc>
+      </w:tr>
+    </w:tbl>
+    <w:tbl>
+      <w:tblPr>
+        <w:tblStyle w:val="TableGrid"/>
+        <w:tblW w:type="auto" w:w="0"/>
+        <w:tblLook w:firstColumn="1" w:firstRow="1" w:lastColumn="0" w:lastRow="0" w:noHBand="0" w:noVBand="1" w:val="04A0"/>
+      </w:tblPr>
+      <w:tblGrid>
+        <w:gridCol w:w="2160"/>
+        <w:gridCol w:w="2160"/>
+        <w:gridCol w:w="2160"/>
+        <w:gridCol w:w="2160"/>
+      </w:tblGrid>
+      <w:tr>
+        <w:tc>
+          <w:tcPr>
+            <w:tcW w:type="dxa" w:w="2160"/>
+          </w:tcPr>
+          <w:p>
+            <w:r>
+              <w:t>Jaime Bagattoli</w:t>
+            </w:r>
+          </w:p>
+        </w:tc>
+        <w:tc>
+          <w:tcPr>
+            <w:tcW w:type="dxa" w:w="2160"/>
+          </w:tcPr>
+          <w:p>
+            <w:r>
+              <w:t>PL</w:t>
+            </w:r>
+          </w:p>
+        </w:tc>
+        <w:tc>
+          <w:tcPr>
+            <w:tcW w:type="dxa" w:w="2160"/>
+          </w:tcPr>
+          <w:p>
+            <w:r>
+              <w:t>RO</w:t>
+            </w:r>
+          </w:p>
+        </w:tc>
+        <w:tc>
+          <w:tcPr>
+            <w:tcW w:type="dxa" w:w="2160"/>
+          </w:tcPr>
+          <w:p>
+            <w:r>
+              <w:t>Sim</w:t>
+            </w:r>
+          </w:p>
+        </w:tc>
+      </w:tr>
+    </w:tbl>
+    <w:tbl>
+      <w:tblPr>
+        <w:tblStyle w:val="TableGrid"/>
+        <w:tblW w:type="auto" w:w="0"/>
+        <w:tblLook w:firstColumn="1" w:firstRow="1" w:lastColumn="0" w:lastRow="0" w:noHBand="0" w:noVBand="1" w:val="04A0"/>
+      </w:tblPr>
+      <w:tblGrid>
+        <w:gridCol w:w="2160"/>
+        <w:gridCol w:w="2160"/>
+        <w:gridCol w:w="2160"/>
+        <w:gridCol w:w="2160"/>
+      </w:tblGrid>
+      <w:tr>
+        <w:tc>
+          <w:tcPr>
+            <w:tcW w:type="dxa" w:w="2160"/>
+          </w:tcPr>
+          <w:p>
+            <w:r>
+              <w:t>Hamilton Mourão</w:t>
+            </w:r>
+          </w:p>
+        </w:tc>
+        <w:tc>
+          <w:tcPr>
+            <w:tcW w:type="dxa" w:w="2160"/>
+          </w:tcPr>
+          <w:p>
+            <w:r>
+              <w:t>REPUBLICANOS</w:t>
+            </w:r>
+          </w:p>
+        </w:tc>
+        <w:tc>
+          <w:tcPr>
+            <w:tcW w:type="dxa" w:w="2160"/>
+          </w:tcPr>
+          <w:p>
+            <w:r>
+              <w:t>RS</w:t>
+            </w:r>
+          </w:p>
+        </w:tc>
+        <w:tc>
+          <w:tcPr>
+            <w:tcW w:type="dxa" w:w="2160"/>
+          </w:tcPr>
+          <w:p>
+            <w:r>
+              <w:t>Sim</w:t>
+            </w:r>
+          </w:p>
+        </w:tc>
+      </w:tr>
+    </w:tbl>
+    <w:tbl>
+      <w:tblPr>
+        <w:tblStyle w:val="TableGrid"/>
+        <w:tblW w:type="auto" w:w="0"/>
+        <w:tblLook w:firstColumn="1" w:firstRow="1" w:lastColumn="0" w:lastRow="0" w:noHBand="0" w:noVBand="1" w:val="04A0"/>
+      </w:tblPr>
+      <w:tblGrid>
+        <w:gridCol w:w="2160"/>
+        <w:gridCol w:w="2160"/>
+        <w:gridCol w:w="2160"/>
+        <w:gridCol w:w="2160"/>
+      </w:tblGrid>
+      <w:tr>
+        <w:tc>
+          <w:tcPr>
+            <w:tcW w:type="dxa" w:w="2160"/>
+          </w:tcPr>
+          <w:p>
+            <w:r>
+              <w:t>Jorge Seif</w:t>
+            </w:r>
+          </w:p>
+        </w:tc>
+        <w:tc>
+          <w:tcPr>
+            <w:tcW w:type="dxa" w:w="2160"/>
+          </w:tcPr>
+          <w:p>
+            <w:r>
+              <w:t>PL</w:t>
+            </w:r>
+          </w:p>
+        </w:tc>
+        <w:tc>
+          <w:tcPr>
+            <w:tcW w:type="dxa" w:w="2160"/>
+          </w:tcPr>
+          <w:p>
+            <w:r>
+              <w:t>SC</w:t>
+            </w:r>
+          </w:p>
+        </w:tc>
+        <w:tc>
+          <w:tcPr>
+            <w:tcW w:type="dxa" w:w="2160"/>
+          </w:tcPr>
+          <w:p>
+            <w:r>
+              <w:t>Sim</w:t>
+            </w:r>
+          </w:p>
+        </w:tc>
+      </w:tr>
+    </w:tbl>
+    <w:tbl>
+      <w:tblPr>
+        <w:tblStyle w:val="TableGrid"/>
+        <w:tblW w:type="auto" w:w="0"/>
+        <w:tblLook w:firstColumn="1" w:firstRow="1" w:lastColumn="0" w:lastRow="0" w:noHBand="0" w:noVBand="1" w:val="04A0"/>
+      </w:tblPr>
+      <w:tblGrid>
+        <w:gridCol w:w="2160"/>
+        <w:gridCol w:w="2160"/>
+        <w:gridCol w:w="2160"/>
+        <w:gridCol w:w="2160"/>
+      </w:tblGrid>
+      <w:tr>
+        <w:tc>
+          <w:tcPr>
+            <w:tcW w:type="dxa" w:w="2160"/>
+          </w:tcPr>
+          <w:p>
+            <w:r>
+              <w:t>Fernando Farias</w:t>
+            </w:r>
+          </w:p>
+        </w:tc>
+        <w:tc>
+          <w:tcPr>
+            <w:tcW w:type="dxa" w:w="2160"/>
+          </w:tcPr>
+          <w:p>
+            <w:r>
+              <w:t>MDB</w:t>
+            </w:r>
+          </w:p>
+        </w:tc>
+        <w:tc>
+          <w:tcPr>
+            <w:tcW w:type="dxa" w:w="2160"/>
+          </w:tcPr>
+          <w:p>
+            <w:r>
+              <w:t>AL</w:t>
+            </w:r>
+          </w:p>
+        </w:tc>
+        <w:tc>
+          <w:tcPr>
+            <w:tcW w:type="dxa" w:w="2160"/>
+          </w:tcPr>
+          <w:p>
+            <w:r>
+              <w:t>Sim</w:t>
+            </w:r>
+          </w:p>
+        </w:tc>
+      </w:tr>
+    </w:tbl>
+    <w:tbl>
+      <w:tblPr>
+        <w:tblStyle w:val="TableGrid"/>
+        <w:tblW w:type="auto" w:w="0"/>
+        <w:tblLook w:firstColumn="1" w:firstRow="1" w:lastColumn="0" w:lastRow="0" w:noHBand="0" w:noVBand="1" w:val="04A0"/>
+      </w:tblPr>
+      <w:tblGrid>
+        <w:gridCol w:w="2160"/>
+        <w:gridCol w:w="2160"/>
+        <w:gridCol w:w="2160"/>
+        <w:gridCol w:w="2160"/>
+      </w:tblGrid>
+      <w:tr>
+        <w:tc>
+          <w:tcPr>
+            <w:tcW w:type="dxa" w:w="2160"/>
+          </w:tcPr>
+          <w:p>
+            <w:r>
+              <w:t>Augusta Brito</w:t>
+            </w:r>
+          </w:p>
+        </w:tc>
+        <w:tc>
+          <w:tcPr>
+            <w:tcW w:type="dxa" w:w="2160"/>
+          </w:tcPr>
+          <w:p>
+            <w:r>
+              <w:t>PT</w:t>
+            </w:r>
+          </w:p>
+        </w:tc>
+        <w:tc>
+          <w:tcPr>
+            <w:tcW w:type="dxa" w:w="2160"/>
+          </w:tcPr>
+          <w:p>
+            <w:r>
+              <w:t>CE</w:t>
+            </w:r>
+          </w:p>
+        </w:tc>
+        <w:tc>
+          <w:tcPr>
+            <w:tcW w:type="dxa" w:w="2160"/>
+          </w:tcPr>
+          <w:p>
+            <w:r>
+              <w:t>Sim</w:t>
+            </w:r>
+          </w:p>
+        </w:tc>
+      </w:tr>
+    </w:tbl>
+    <w:tbl>
+      <w:tblPr>
+        <w:tblStyle w:val="TableGrid"/>
+        <w:tblW w:type="auto" w:w="0"/>
+        <w:tblLook w:firstColumn="1" w:firstRow="1" w:lastColumn="0" w:lastRow="0" w:noHBand="0" w:noVBand="1" w:val="04A0"/>
+      </w:tblPr>
+      <w:tblGrid>
+        <w:gridCol w:w="2160"/>
+        <w:gridCol w:w="2160"/>
+        <w:gridCol w:w="2160"/>
+        <w:gridCol w:w="2160"/>
+      </w:tblGrid>
+      <w:tr>
+        <w:tc>
+          <w:tcPr>
+            <w:tcW w:type="dxa" w:w="2160"/>
+          </w:tcPr>
+          <w:p>
+            <w:r>
+              <w:t>Ana Paula Lobato</w:t>
+            </w:r>
+          </w:p>
+        </w:tc>
+        <w:tc>
+          <w:tcPr>
+            <w:tcW w:type="dxa" w:w="2160"/>
+          </w:tcPr>
+          <w:p>
+            <w:r>
+              <w:t>PSB</w:t>
+            </w:r>
+          </w:p>
+        </w:tc>
+        <w:tc>
+          <w:tcPr>
+            <w:tcW w:type="dxa" w:w="2160"/>
+          </w:tcPr>
+          <w:p>
+            <w:r>
+              <w:t>MA</w:t>
+            </w:r>
+          </w:p>
+        </w:tc>
+        <w:tc>
+          <w:tcPr>
+            <w:tcW w:type="dxa" w:w="2160"/>
+          </w:tcPr>
+          <w:p>
+            <w:r>
+              <w:t>Sim</w:t>
+            </w:r>
+          </w:p>
+        </w:tc>
+      </w:tr>
+    </w:tbl>
+    <w:tbl>
+      <w:tblPr>
+        <w:tblStyle w:val="TableGrid"/>
+        <w:tblW w:type="auto" w:w="0"/>
+        <w:tblLook w:firstColumn="1" w:firstRow="1" w:lastColumn="0" w:lastRow="0" w:noHBand="0" w:noVBand="1" w:val="04A0"/>
+      </w:tblPr>
+      <w:tblGrid>
+        <w:gridCol w:w="2160"/>
+        <w:gridCol w:w="2160"/>
+        <w:gridCol w:w="2160"/>
+        <w:gridCol w:w="2160"/>
+      </w:tblGrid>
+      <w:tr>
+        <w:tc>
+          <w:tcPr>
+            <w:tcW w:type="dxa" w:w="2160"/>
+          </w:tcPr>
+          <w:p>
+            <w:r>
+              <w:t>Jussara Lima</w:t>
+            </w:r>
+          </w:p>
+        </w:tc>
+        <w:tc>
+          <w:tcPr>
+            <w:tcW w:type="dxa" w:w="2160"/>
+          </w:tcPr>
+          <w:p>
+            <w:r>
+              <w:t>PSD</w:t>
+            </w:r>
+          </w:p>
+        </w:tc>
+        <w:tc>
+          <w:tcPr>
+            <w:tcW w:type="dxa" w:w="2160"/>
+          </w:tcPr>
+          <w:p>
+            <w:r>
+              <w:t>PI</w:t>
+            </w:r>
+          </w:p>
+        </w:tc>
+        <w:tc>
+          <w:tcPr>
+            <w:tcW w:type="dxa" w:w="2160"/>
+          </w:tcPr>
+          <w:p>
+            <w:r>
+              <w:t>Sim</w:t>
             </w:r>
           </w:p>
         </w:tc>
@@ -531,6 +5281,13 @@
     <w:name w:val="Normal"/>
     <w:qFormat/>
     <w:rsid w:val="00FC693F"/>
+    <w:pPr>
+      <w:spacing w:line="276" w:lineRule="auto"/>
+    </w:pPr>
+    <w:rPr>
+      <w:rFonts w:ascii="Arial" w:hAnsi="Arial"/>
+      <w:sz w:val="24"/>
+    </w:rPr>
   </w:style>
   <w:style w:type="paragraph" w:styleId="Header">
     <w:name w:val="header"/>
@@ -591,7 +5348,7 @@
       <w:outlineLvl w:val="0"/>
     </w:pPr>
     <w:rPr>
-      <w:rFonts w:asciiTheme="majorHAnsi" w:eastAsiaTheme="majorEastAsia" w:hAnsiTheme="majorHAnsi" w:cstheme="majorBidi"/>
+      <w:rFonts w:asciiTheme="majorHAnsi" w:eastAsiaTheme="majorEastAsia" w:hAnsiTheme="majorHAnsi" w:cstheme="majorBidi" w:ascii="Arial" w:hAnsi="Arial"/>
       <w:b/>
       <w:bCs/>
       <w:color w:val="365F91" w:themeColor="accent1" w:themeShade="BF"/>

</xml_diff>